<commit_message>
Documentacion ST 16/08/2020 18:06 pm
</commit_message>
<xml_diff>
--- a/DOCUMENTACION/II.- ANÁLISIS/9. SOBRE 1 PROCESO ESTRATÉGICO E IMPORTANTE.docx
+++ b/DOCUMENTACION/II.- ANÁLISIS/9. SOBRE 1 PROCESO ESTRATÉGICO E IMPORTANTE.docx
@@ -1,10 +1,10 @@
 
 <file path=word/document.xml><?xml version="1.0" encoding="utf-8"?>
-<w:document xmlns:wpc="http://schemas.microsoft.com/office/word/2010/wordprocessingCanvas" xmlns:cx="http://schemas.microsoft.com/office/drawing/2014/chartex" xmlns:cx1="http://schemas.microsoft.com/office/drawing/2015/9/8/chartex" xmlns:cx2="http://schemas.microsoft.com/office/drawing/2015/10/21/chartex" xmlns:cx3="http://schemas.microsoft.com/office/drawing/2016/5/9/chartex" xmlns:cx4="http://schemas.microsoft.com/office/drawing/2016/5/10/chartex" xmlns:cx5="http://schemas.microsoft.com/office/drawing/2016/5/11/chartex" xmlns:cx6="http://schemas.microsoft.com/office/drawing/2016/5/12/chartex" xmlns:cx7="http://schemas.microsoft.com/office/drawing/2016/5/13/chartex" xmlns:cx8="http://schemas.microsoft.com/office/drawing/2016/5/14/chartex" xmlns:mc="http://schemas.openxmlformats.org/markup-compatibility/2006" xmlns:aink="http://schemas.microsoft.com/office/drawing/2016/ink" xmlns:am3d="http://schemas.microsoft.com/office/drawing/2017/model3d" xmlns:o="urn:schemas-microsoft-com:office:office" xmlns:r="http://schemas.openxmlformats.org/officeDocument/2006/relationships" xmlns:m="http://schemas.openxmlformats.org/officeDocument/2006/math" xmlns:v="urn:schemas-microsoft-com:vml" xmlns:wp14="http://schemas.microsoft.com/office/word/2010/wordprocessingDrawing" xmlns:wp="http://schemas.openxmlformats.org/drawingml/2006/wordprocessingDrawing" xmlns:w10="urn:schemas-microsoft-com:office:word" xmlns:w="http://schemas.openxmlformats.org/wordprocessingml/2006/main" xmlns:w14="http://schemas.microsoft.com/office/word/2010/wordml" xmlns:w15="http://schemas.microsoft.com/office/word/2012/wordml" xmlns:w16cex="http://schemas.microsoft.com/office/word/2018/wordml/cex" xmlns:w16cid="http://schemas.microsoft.com/office/word/2016/wordml/cid" xmlns:w16="http://schemas.microsoft.com/office/word/2018/wordml" xmlns:w16se="http://schemas.microsoft.com/office/word/2015/wordml/symex" xmlns:wpg="http://schemas.microsoft.com/office/word/2010/wordprocessingGroup" xmlns:wpi="http://schemas.microsoft.com/office/word/2010/wordprocessingInk" xmlns:wne="http://schemas.microsoft.com/office/word/2006/wordml" xmlns:wps="http://schemas.microsoft.com/office/word/2010/wordprocessingShape" mc:Ignorable="w14 w15 w16se w16cid w16 w16cex wp14">
+<w:document xmlns:wpc="http://schemas.microsoft.com/office/word/2010/wordprocessingCanvas" xmlns:mc="http://schemas.openxmlformats.org/markup-compatibility/2006" xmlns:o="urn:schemas-microsoft-com:office:office" xmlns:r="http://schemas.openxmlformats.org/officeDocument/2006/relationships" xmlns:m="http://schemas.openxmlformats.org/officeDocument/2006/math" xmlns:v="urn:schemas-microsoft-com:vml" xmlns:wp14="http://schemas.microsoft.com/office/word/2010/wordprocessingDrawing" xmlns:wp="http://schemas.openxmlformats.org/drawingml/2006/wordprocessingDrawing" xmlns:w="http://schemas.openxmlformats.org/wordprocessingml/2006/main" xmlns:w14="http://schemas.microsoft.com/office/word/2010/wordml" xmlns:w10="urn:schemas-microsoft-com:office:word" xmlns:w15="http://schemas.microsoft.com/office/word/2012/wordml" xmlns:wpg="http://schemas.microsoft.com/office/word/2010/wordprocessingGroup" xmlns:wpi="http://schemas.microsoft.com/office/word/2010/wordprocessingInk" xmlns:wne="http://schemas.microsoft.com/office/word/2006/wordml" xmlns:wps="http://schemas.microsoft.com/office/word/2010/wordprocessingShape" xmlns:wpsCustomData="http://www.wps.cn/officeDocument/2013/wpsCustomData" mc:Ignorable="w14 w15 wp14">
   <w:body>
     <w:p>
       <w:pPr>
-        <w:pStyle w:val="Heading2"/>
+        <w:pStyle w:val="4"/>
         <w:numPr>
           <w:ilvl w:val="0"/>
           <w:numId w:val="0"/>
@@ -38,7 +38,7 @@
     </w:p>
     <w:p>
       <w:pPr>
-        <w:pStyle w:val="Heading2"/>
+        <w:pStyle w:val="4"/>
         <w:numPr>
           <w:ilvl w:val="0"/>
           <w:numId w:val="0"/>
@@ -64,222 +64,12 @@
         <w:rPr>
           <w:lang w:val="es-US"/>
         </w:rPr>
-        <w:t xml:space="preserve">El proceso de </w:t>
-      </w:r>
-      <w:r>
-        <w:rPr>
-          <w:lang w:val="es-US"/>
-        </w:rPr>
-        <w:t>Generación</w:t>
-      </w:r>
-      <w:r>
-        <w:rPr>
-          <w:lang w:val="es-US"/>
-        </w:rPr>
-        <w:t xml:space="preserve"> de </w:t>
-      </w:r>
-      <w:r>
-        <w:rPr>
-          <w:lang w:val="es-US"/>
-        </w:rPr>
-        <w:t>fórmula</w:t>
-      </w:r>
-      <w:r>
-        <w:rPr>
-          <w:lang w:val="es-US"/>
-        </w:rPr>
-        <w:t xml:space="preserve"> para receta forma parte del </w:t>
-      </w:r>
-      <w:r>
-        <w:rPr>
-          <w:lang w:val="es-US"/>
-        </w:rPr>
-        <w:t>módulo</w:t>
-      </w:r>
-      <w:r>
-        <w:rPr>
-          <w:lang w:val="es-US"/>
-        </w:rPr>
-        <w:t xml:space="preserve"> de recetas, tiene como </w:t>
-      </w:r>
-      <w:r>
-        <w:rPr>
-          <w:lang w:val="es-US"/>
-        </w:rPr>
-        <w:t>función</w:t>
-      </w:r>
-      <w:r>
-        <w:rPr>
-          <w:lang w:val="es-US"/>
-        </w:rPr>
-        <w:t xml:space="preserve"> configurar las diferentes recetas con los productos y cantidades </w:t>
-      </w:r>
-      <w:r>
-        <w:rPr>
-          <w:lang w:val="es-US"/>
-        </w:rPr>
-        <w:t xml:space="preserve">necesarias para llevarla a cabo. Quien configure la formula </w:t>
-      </w:r>
-      <w:r>
-        <w:rPr>
-          <w:lang w:val="es-US"/>
-        </w:rPr>
-        <w:t>deberá</w:t>
-      </w:r>
-      <w:r>
-        <w:rPr>
-          <w:lang w:val="es-US"/>
-        </w:rPr>
-        <w:t xml:space="preserve"> indicar la cantidad por </w:t>
-      </w:r>
-      <w:r>
-        <w:rPr>
-          <w:lang w:val="es-US"/>
-        </w:rPr>
-        <w:t>porción</w:t>
-      </w:r>
-      <w:r>
-        <w:rPr>
-          <w:lang w:val="es-US"/>
-        </w:rPr>
-        <w:t xml:space="preserve"> base que se </w:t>
-      </w:r>
-      <w:r>
-        <w:rPr>
-          <w:lang w:val="es-US"/>
-        </w:rPr>
-        <w:t>podrá</w:t>
-      </w:r>
-      <w:r>
-        <w:rPr>
-          <w:lang w:val="es-US"/>
-        </w:rPr>
-        <w:t xml:space="preserve"> hacer con las cantidades de productos indicados, del mismo modo, si desea usar una unidad de medida diferente a la asignada al </w:t>
-      </w:r>
-      <w:r>
-        <w:rPr>
-          <w:lang w:val="es-US"/>
-        </w:rPr>
-        <w:t>artículo</w:t>
-      </w:r>
-      <w:r>
-        <w:rPr>
-          <w:lang w:val="es-US"/>
-        </w:rPr>
-        <w:t xml:space="preserve"> </w:t>
-      </w:r>
-      <w:r>
-        <w:rPr>
-          <w:lang w:val="es-US"/>
-        </w:rPr>
-        <w:t>deberá</w:t>
-      </w:r>
-      <w:r>
-        <w:rPr>
-          <w:lang w:val="es-US"/>
-        </w:rPr>
-        <w:t xml:space="preserve"> indicarlo. El sistema realizara la </w:t>
-      </w:r>
-      <w:r>
-        <w:rPr>
-          <w:lang w:val="es-US"/>
-        </w:rPr>
-        <w:t>conversión</w:t>
-      </w:r>
-      <w:r>
-        <w:rPr>
-          <w:lang w:val="es-US"/>
-        </w:rPr>
-        <w:t xml:space="preserve"> de las unidades de forma </w:t>
-      </w:r>
-      <w:r>
-        <w:rPr>
-          <w:lang w:val="es-US"/>
-        </w:rPr>
-        <w:t>automática</w:t>
-      </w:r>
-      <w:r>
-        <w:rPr>
-          <w:lang w:val="es-US"/>
-        </w:rPr>
-        <w:t xml:space="preserve">. En Base a este proceso cuando el usuario seleccione la receta que desea hacer el sistema le presentara el listado de los </w:t>
-      </w:r>
-      <w:r>
-        <w:rPr>
-          <w:lang w:val="es-US"/>
-        </w:rPr>
-        <w:t>artículos</w:t>
-      </w:r>
-      <w:r>
-        <w:rPr>
-          <w:lang w:val="es-US"/>
-        </w:rPr>
-        <w:t xml:space="preserve"> necesarios y sus cantidades con las un</w:t>
-      </w:r>
-      <w:r>
-        <w:rPr>
-          <w:lang w:val="es-US"/>
-        </w:rPr>
-        <w:t xml:space="preserve">idades de medidas que se debe usar para preparar la </w:t>
-      </w:r>
-      <w:r>
-        <w:rPr>
-          <w:lang w:val="es-US"/>
-        </w:rPr>
-        <w:t>porción</w:t>
-      </w:r>
-      <w:r>
-        <w:rPr>
-          <w:lang w:val="es-US"/>
-        </w:rPr>
-        <w:t xml:space="preserve"> base de la receta. El usuario </w:t>
-      </w:r>
-      <w:r>
-        <w:rPr>
-          <w:lang w:val="es-US"/>
-        </w:rPr>
-        <w:t>podrá</w:t>
-      </w:r>
-      <w:r>
-        <w:rPr>
-          <w:lang w:val="es-US"/>
-        </w:rPr>
-        <w:t xml:space="preserve"> especificar la cantidad de porciones que desea y el sistema </w:t>
-      </w:r>
-      <w:r>
-        <w:rPr>
-          <w:lang w:val="es-US"/>
-        </w:rPr>
-        <w:t>calculará</w:t>
-      </w:r>
-      <w:r>
-        <w:rPr>
-          <w:lang w:val="es-US"/>
-        </w:rPr>
-        <w:t xml:space="preserve"> sus nuevas cantidades en base a las configuraciones previamente realizadas. Del mismo modo</w:t>
-      </w:r>
-      <w:r>
-        <w:rPr>
-          <w:lang w:val="es-US"/>
-        </w:rPr>
-        <w:t xml:space="preserve"> el usuario </w:t>
-      </w:r>
-      <w:r>
-        <w:rPr>
-          <w:lang w:val="es-US"/>
-        </w:rPr>
-        <w:t>podrá</w:t>
-      </w:r>
-      <w:r>
-        <w:rPr>
-          <w:lang w:val="es-US"/>
-        </w:rPr>
-        <w:t xml:space="preserve"> reemplazar cualquier producto de la receta por otro a su gusto, siempre y cuando este no sea obligatorio.</w:t>
-      </w:r>
-    </w:p>
-    <w:p>
-      <w:pPr>
-        <w:pStyle w:val="Heading2"/>
+        <w:t xml:space="preserve">El proceso de Generación de fórmula para receta forma parte del módulo de recetas, tiene como función configurar las diferentes recetas con los productos y cantidades necesarias para llevarla a cabo. Quien configure la formula deberá indicar la cantidad por porción base que se podrá hacer con las cantidades de productos indicados, del mismo modo, si desea usar una unidad de medida diferente a la asignada al artículo deberá indicarlo. El sistema realizara la conversión de las unidades de forma automática. En Base a este proceso cuando el usuario seleccione la receta que desea hacer el sistema le presentara el listado de los artículos necesarios y sus cantidades con las unidades de medidas que se debe usar para preparar la porción base de la receta. El usuario podrá especificar la cantidad de porciones que desea y el sistema calculará sus nuevas cantidades en base a las configuraciones previamente realizadas. </w:t>
+      </w:r>
+    </w:p>
+    <w:p>
+      <w:pPr>
+        <w:pStyle w:val="4"/>
         <w:numPr>
           <w:ilvl w:val="0"/>
           <w:numId w:val="0"/>
@@ -326,8 +116,8 @@
           <w:numId w:val="2"/>
         </w:numPr>
         <w:tabs>
+          <w:tab w:val="left" w:pos="840"/>
           <w:tab w:val="clear" w:pos="425"/>
-          <w:tab w:val="left" w:pos="840"/>
         </w:tabs>
         <w:spacing w:line="240" w:lineRule="auto"/>
         <w:rPr>
@@ -392,16 +182,7 @@
           <w:szCs w:val="24"/>
           <w:lang w:val="es-US"/>
         </w:rPr>
-        <w:t>Declaración de var</w:t>
-      </w:r>
-      <w:r>
-        <w:rPr>
-          <w:rFonts w:ascii="Arial" w:hAnsi="Arial"/>
-          <w:sz w:val="24"/>
-          <w:szCs w:val="24"/>
-          <w:lang w:val="es-US"/>
-        </w:rPr>
-        <w:t>iables</w:t>
+        <w:t>Declaración de variables</w:t>
       </w:r>
     </w:p>
     <w:p>
@@ -522,6 +303,14 @@
           <w:lang w:val="es-US"/>
         </w:rPr>
         <w:tab/>
+      </w:r>
+      <w:r>
+        <w:rPr>
+          <w:rFonts w:ascii="Arial" w:hAnsi="Arial"/>
+          <w:sz w:val="24"/>
+          <w:szCs w:val="24"/>
+          <w:lang w:val="es-US"/>
+        </w:rPr>
         <w:t>Ir a creación de Categoría</w:t>
       </w:r>
     </w:p>
@@ -546,8 +335,15 @@
           <w:szCs w:val="24"/>
           <w:lang w:val="es-US"/>
         </w:rPr>
-        <w:lastRenderedPageBreak/>
-        <w:tab/>
+        <w:tab/>
+      </w:r>
+      <w:r>
+        <w:rPr>
+          <w:rFonts w:ascii="Arial" w:hAnsi="Arial"/>
+          <w:sz w:val="24"/>
+          <w:szCs w:val="24"/>
+          <w:lang w:val="es-US"/>
+        </w:rPr>
         <w:t>Llenar datos</w:t>
       </w:r>
     </w:p>
@@ -573,6 +369,14 @@
           <w:lang w:val="es-US"/>
         </w:rPr>
         <w:tab/>
+      </w:r>
+      <w:r>
+        <w:rPr>
+          <w:rFonts w:ascii="Arial" w:hAnsi="Arial"/>
+          <w:sz w:val="24"/>
+          <w:szCs w:val="24"/>
+          <w:lang w:val="es-US"/>
+        </w:rPr>
         <w:t>Validar Datos</w:t>
       </w:r>
     </w:p>
@@ -598,6 +402,14 @@
           <w:lang w:val="es-US"/>
         </w:rPr>
         <w:tab/>
+      </w:r>
+      <w:r>
+        <w:rPr>
+          <w:rFonts w:ascii="Arial" w:hAnsi="Arial"/>
+          <w:sz w:val="24"/>
+          <w:szCs w:val="24"/>
+          <w:lang w:val="es-US"/>
+        </w:rPr>
         <w:t>Grabar los datos;</w:t>
       </w:r>
     </w:p>
@@ -622,16 +434,7 @@
           <w:szCs w:val="24"/>
           <w:lang w:val="es-US"/>
         </w:rPr>
-        <w:t>Presentar listado de categorías</w:t>
-      </w:r>
-      <w:r>
-        <w:rPr>
-          <w:rFonts w:ascii="Arial" w:hAnsi="Arial"/>
-          <w:sz w:val="24"/>
-          <w:szCs w:val="24"/>
-          <w:lang w:val="es-US"/>
-        </w:rPr>
-        <w:t xml:space="preserve"> para seleccionar</w:t>
+        <w:t>Presentar listado de categorías para seleccionar</w:t>
       </w:r>
     </w:p>
     <w:p>
@@ -728,6 +531,14 @@
           <w:lang w:val="es-US"/>
         </w:rPr>
         <w:tab/>
+      </w:r>
+      <w:r>
+        <w:rPr>
+          <w:rFonts w:ascii="Arial" w:hAnsi="Arial"/>
+          <w:sz w:val="24"/>
+          <w:szCs w:val="24"/>
+          <w:lang w:val="es-US"/>
+        </w:rPr>
         <w:t>Ir a creación de Grupo</w:t>
       </w:r>
     </w:p>
@@ -753,6 +564,14 @@
           <w:lang w:val="es-US"/>
         </w:rPr>
         <w:tab/>
+      </w:r>
+      <w:r>
+        <w:rPr>
+          <w:rFonts w:ascii="Arial" w:hAnsi="Arial"/>
+          <w:sz w:val="24"/>
+          <w:szCs w:val="24"/>
+          <w:lang w:val="es-US"/>
+        </w:rPr>
         <w:t>Llenar datos</w:t>
       </w:r>
     </w:p>
@@ -778,6 +597,14 @@
           <w:lang w:val="es-US"/>
         </w:rPr>
         <w:tab/>
+      </w:r>
+      <w:r>
+        <w:rPr>
+          <w:rFonts w:ascii="Arial" w:hAnsi="Arial"/>
+          <w:sz w:val="24"/>
+          <w:szCs w:val="24"/>
+          <w:lang w:val="es-US"/>
+        </w:rPr>
         <w:t>Validar Datos</w:t>
       </w:r>
     </w:p>
@@ -803,6 +630,14 @@
           <w:lang w:val="es-US"/>
         </w:rPr>
         <w:tab/>
+      </w:r>
+      <w:r>
+        <w:rPr>
+          <w:rFonts w:ascii="Arial" w:hAnsi="Arial"/>
+          <w:sz w:val="24"/>
+          <w:szCs w:val="24"/>
+          <w:lang w:val="es-US"/>
+        </w:rPr>
         <w:t>Grabar los datos;</w:t>
       </w:r>
     </w:p>
@@ -875,16 +710,7 @@
           <w:szCs w:val="24"/>
           <w:lang w:val="es-US"/>
         </w:rPr>
-        <w:t xml:space="preserve">Consulta de </w:t>
-      </w:r>
-      <w:r>
-        <w:rPr>
-          <w:rFonts w:ascii="Arial" w:hAnsi="Arial"/>
-          <w:sz w:val="24"/>
-          <w:szCs w:val="24"/>
-          <w:lang w:val="es-US"/>
-        </w:rPr>
-        <w:t>Tipo Articulo para asignar</w:t>
+        <w:t>Consulta de Tipo Articulo para asignar</w:t>
       </w:r>
     </w:p>
     <w:p>
@@ -933,6 +759,14 @@
           <w:lang w:val="es-US"/>
         </w:rPr>
         <w:tab/>
+      </w:r>
+      <w:r>
+        <w:rPr>
+          <w:rFonts w:ascii="Arial" w:hAnsi="Arial"/>
+          <w:sz w:val="24"/>
+          <w:szCs w:val="24"/>
+          <w:lang w:val="es-US"/>
+        </w:rPr>
         <w:t>Ir a creación de Tipo</w:t>
       </w:r>
     </w:p>
@@ -958,6 +792,14 @@
           <w:lang w:val="es-US"/>
         </w:rPr>
         <w:tab/>
+      </w:r>
+      <w:r>
+        <w:rPr>
+          <w:rFonts w:ascii="Arial" w:hAnsi="Arial"/>
+          <w:sz w:val="24"/>
+          <w:szCs w:val="24"/>
+          <w:lang w:val="es-US"/>
+        </w:rPr>
         <w:t>Llenar datos</w:t>
       </w:r>
     </w:p>
@@ -983,6 +825,14 @@
           <w:lang w:val="es-US"/>
         </w:rPr>
         <w:tab/>
+      </w:r>
+      <w:r>
+        <w:rPr>
+          <w:rFonts w:ascii="Arial" w:hAnsi="Arial"/>
+          <w:sz w:val="24"/>
+          <w:szCs w:val="24"/>
+          <w:lang w:val="es-US"/>
+        </w:rPr>
         <w:t>Validar Datos</w:t>
       </w:r>
     </w:p>
@@ -1008,6 +858,14 @@
           <w:lang w:val="es-US"/>
         </w:rPr>
         <w:tab/>
+      </w:r>
+      <w:r>
+        <w:rPr>
+          <w:rFonts w:ascii="Arial" w:hAnsi="Arial"/>
+          <w:sz w:val="24"/>
+          <w:szCs w:val="24"/>
+          <w:lang w:val="es-US"/>
+        </w:rPr>
         <w:t>Grabar los datos;</w:t>
       </w:r>
     </w:p>
@@ -1164,16 +1022,7 @@
           <w:szCs w:val="24"/>
           <w:lang w:val="es-US"/>
         </w:rPr>
-        <w:t>Inici</w:t>
-      </w:r>
-      <w:r>
-        <w:rPr>
-          <w:rFonts w:ascii="Arial" w:hAnsi="Arial"/>
-          <w:sz w:val="24"/>
-          <w:szCs w:val="24"/>
-          <w:lang w:val="es-US"/>
-        </w:rPr>
-        <w:t>o</w:t>
+        <w:t>Inicio</w:t>
       </w:r>
     </w:p>
     <w:p>
@@ -1278,7 +1127,6 @@
           <w:szCs w:val="24"/>
           <w:lang w:val="es-US"/>
         </w:rPr>
-        <w:lastRenderedPageBreak/>
         <w:t>Seleccionar la receta</w:t>
       </w:r>
     </w:p>
@@ -1384,16 +1232,7 @@
           <w:szCs w:val="24"/>
           <w:lang w:val="es-US"/>
         </w:rPr>
-        <w:t xml:space="preserve">Si Quiere usar otra </w:t>
-      </w:r>
-      <w:r>
-        <w:rPr>
-          <w:rFonts w:ascii="Arial" w:hAnsi="Arial"/>
-          <w:sz w:val="24"/>
-          <w:szCs w:val="24"/>
-          <w:lang w:val="es-US"/>
-        </w:rPr>
-        <w:t>unidad de Medida, Entonces</w:t>
+        <w:t>Si Quiere usar otra unidad de Medida, Entonces</w:t>
       </w:r>
     </w:p>
     <w:p>
@@ -1519,16 +1358,7 @@
           <w:szCs w:val="24"/>
           <w:lang w:val="es-US"/>
         </w:rPr>
-        <w:t xml:space="preserve">Marcar </w:t>
-      </w:r>
-      <w:r>
-        <w:rPr>
-          <w:rFonts w:ascii="Arial" w:hAnsi="Arial"/>
-          <w:sz w:val="24"/>
-          <w:szCs w:val="24"/>
-          <w:lang w:val="es-US"/>
-        </w:rPr>
-        <w:t>check para indicar obligación</w:t>
+        <w:t>Marcar check para indicar obligación</w:t>
       </w:r>
     </w:p>
     <w:p>
@@ -1657,16 +1487,7 @@
           <w:szCs w:val="24"/>
           <w:lang w:val="es-US"/>
         </w:rPr>
-        <w:t xml:space="preserve">Consulta de </w:t>
-      </w:r>
-      <w:r>
-        <w:rPr>
-          <w:rFonts w:ascii="Arial" w:hAnsi="Arial"/>
-          <w:sz w:val="24"/>
-          <w:szCs w:val="24"/>
-          <w:lang w:val="es-US"/>
-        </w:rPr>
-        <w:t>Categoría</w:t>
+        <w:t>Consulta de Categoría</w:t>
       </w:r>
     </w:p>
     <w:p>
@@ -1771,16 +1592,7 @@
           <w:szCs w:val="24"/>
           <w:lang w:val="es-US"/>
         </w:rPr>
-        <w:t>Seleccionar Ti</w:t>
-      </w:r>
-      <w:r>
-        <w:rPr>
-          <w:rFonts w:ascii="Arial" w:hAnsi="Arial"/>
-          <w:sz w:val="24"/>
-          <w:szCs w:val="24"/>
-          <w:lang w:val="es-US"/>
-        </w:rPr>
-        <w:t>po</w:t>
+        <w:t>Seleccionar Tipo</w:t>
       </w:r>
     </w:p>
     <w:p>
@@ -1867,16 +1679,7 @@
           <w:szCs w:val="24"/>
           <w:lang w:val="es-US"/>
         </w:rPr>
-        <w:t>Cálculo</w:t>
-      </w:r>
-      <w:r>
-        <w:rPr>
-          <w:rFonts w:ascii="Arial" w:hAnsi="Arial"/>
-          <w:sz w:val="24"/>
-          <w:szCs w:val="24"/>
-          <w:lang w:val="es-US"/>
-        </w:rPr>
-        <w:t xml:space="preserve"> de Cantidades por porción</w:t>
+        <w:t>Cálculo de Cantidades por porción</w:t>
       </w:r>
     </w:p>
     <w:p>
@@ -1948,7 +1751,6 @@
           <w:szCs w:val="24"/>
           <w:lang w:val="es-US"/>
         </w:rPr>
-        <w:lastRenderedPageBreak/>
         <w:t>Leer del usuario la cantidad de porciones que desea</w:t>
       </w:r>
     </w:p>
@@ -1997,362 +1799,7 @@
           <w:szCs w:val="24"/>
           <w:lang w:val="es-US"/>
         </w:rPr>
-        <w:t xml:space="preserve">Multiplicar Cantidades de cada </w:t>
-      </w:r>
-      <w:r>
-        <w:rPr>
-          <w:rFonts w:ascii="Arial" w:hAnsi="Arial" w:cs="Arial"/>
-          <w:sz w:val="24"/>
-          <w:szCs w:val="24"/>
-          <w:lang w:val="es-US"/>
-        </w:rPr>
-        <w:t>artículo</w:t>
-      </w:r>
-      <w:r>
-        <w:rPr>
-          <w:rFonts w:ascii="Arial" w:hAnsi="Arial" w:cs="Arial"/>
-          <w:sz w:val="24"/>
-          <w:szCs w:val="24"/>
-          <w:lang w:val="es-US"/>
-        </w:rPr>
-        <w:t xml:space="preserve"> por las cantidades de porciones deseadas</w:t>
-      </w:r>
-    </w:p>
-    <w:p>
-      <w:pPr>
-        <w:tabs>
-          <w:tab w:val="left" w:pos="840"/>
-        </w:tabs>
-        <w:spacing w:line="240" w:lineRule="auto"/>
-        <w:ind w:left="840"/>
-        <w:rPr>
-          <w:rFonts w:ascii="Arial" w:hAnsi="Arial" w:cs="Arial"/>
-          <w:sz w:val="24"/>
-          <w:szCs w:val="24"/>
-          <w:lang w:val="es-US"/>
-        </w:rPr>
-      </w:pPr>
-      <w:r>
-        <w:rPr>
-          <w:rFonts w:ascii="Arial" w:hAnsi="Arial" w:cs="Arial"/>
-          <w:sz w:val="24"/>
-          <w:szCs w:val="24"/>
-          <w:lang w:val="es-US"/>
-        </w:rPr>
-        <w:t>Fin</w:t>
-      </w:r>
-    </w:p>
-    <w:p>
-      <w:pPr>
-        <w:numPr>
-          <w:ilvl w:val="0"/>
-          <w:numId w:val="2"/>
-        </w:numPr>
-        <w:spacing w:line="240" w:lineRule="auto"/>
-        <w:rPr>
-          <w:rFonts w:ascii="Arial" w:hAnsi="Arial" w:cs="Arial"/>
-          <w:sz w:val="24"/>
-          <w:szCs w:val="24"/>
-          <w:lang w:val="es-US"/>
-        </w:rPr>
-      </w:pPr>
-      <w:r>
-        <w:rPr>
-          <w:rFonts w:ascii="Arial" w:hAnsi="Arial" w:cs="Arial"/>
-          <w:sz w:val="24"/>
-          <w:szCs w:val="24"/>
-          <w:lang w:val="es-US"/>
-        </w:rPr>
-        <w:t>Reemplazo de productos</w:t>
-      </w:r>
-    </w:p>
-    <w:p>
-      <w:pPr>
-        <w:tabs>
-          <w:tab w:val="left" w:pos="840"/>
-        </w:tabs>
-        <w:spacing w:line="240" w:lineRule="auto"/>
-        <w:ind w:left="840"/>
-        <w:rPr>
-          <w:rFonts w:ascii="Arial" w:hAnsi="Arial" w:cs="Arial"/>
-          <w:sz w:val="24"/>
-          <w:szCs w:val="24"/>
-          <w:lang w:val="es-US"/>
-        </w:rPr>
-      </w:pPr>
-      <w:r>
-        <w:rPr>
-          <w:rFonts w:ascii="Arial" w:hAnsi="Arial" w:cs="Arial"/>
-          <w:sz w:val="24"/>
-          <w:szCs w:val="24"/>
-          <w:lang w:val="es-US"/>
-        </w:rPr>
-        <w:t>Inicio</w:t>
-      </w:r>
-    </w:p>
-    <w:p>
-      <w:pPr>
-        <w:tabs>
-          <w:tab w:val="left" w:pos="840"/>
-        </w:tabs>
-        <w:spacing w:line="240" w:lineRule="auto"/>
-        <w:ind w:left="840"/>
-        <w:rPr>
-          <w:rFonts w:ascii="Arial" w:hAnsi="Arial" w:cs="Arial"/>
-          <w:sz w:val="24"/>
-          <w:szCs w:val="24"/>
-          <w:lang w:val="es-US"/>
-        </w:rPr>
-      </w:pPr>
-      <w:r>
-        <w:rPr>
-          <w:rFonts w:ascii="Arial" w:hAnsi="Arial" w:cs="Arial"/>
-          <w:sz w:val="24"/>
-          <w:szCs w:val="24"/>
-          <w:lang w:val="es-US"/>
-        </w:rPr>
-        <w:t>Leer datos de articulo a reemplazar</w:t>
-      </w:r>
-    </w:p>
-    <w:p>
-      <w:pPr>
-        <w:tabs>
-          <w:tab w:val="left" w:pos="840"/>
-        </w:tabs>
-        <w:spacing w:line="240" w:lineRule="auto"/>
-        <w:ind w:left="840"/>
-        <w:rPr>
-          <w:rFonts w:ascii="Arial" w:hAnsi="Arial" w:cs="Arial"/>
-          <w:sz w:val="24"/>
-          <w:szCs w:val="24"/>
-          <w:lang w:val="es-US"/>
-        </w:rPr>
-      </w:pPr>
-      <w:r>
-        <w:rPr>
-          <w:rFonts w:ascii="Arial" w:hAnsi="Arial" w:cs="Arial"/>
-          <w:sz w:val="24"/>
-          <w:szCs w:val="24"/>
-          <w:lang w:val="es-US"/>
-        </w:rPr>
-        <w:t xml:space="preserve">Leer datos de receta </w:t>
-      </w:r>
-      <w:r>
-        <w:rPr>
-          <w:rFonts w:ascii="Arial" w:hAnsi="Arial" w:cs="Arial"/>
-          <w:sz w:val="24"/>
-          <w:szCs w:val="24"/>
-          <w:lang w:val="es-US"/>
-        </w:rPr>
-        <w:t>seleccionada</w:t>
-      </w:r>
-    </w:p>
-    <w:p>
-      <w:pPr>
-        <w:tabs>
-          <w:tab w:val="left" w:pos="840"/>
-        </w:tabs>
-        <w:spacing w:line="240" w:lineRule="auto"/>
-        <w:ind w:left="840"/>
-        <w:rPr>
-          <w:rFonts w:ascii="Arial" w:hAnsi="Arial" w:cs="Arial"/>
-          <w:sz w:val="24"/>
-          <w:szCs w:val="24"/>
-          <w:lang w:val="es-US"/>
-        </w:rPr>
-      </w:pPr>
-      <w:r>
-        <w:rPr>
-          <w:rFonts w:ascii="Arial" w:hAnsi="Arial" w:cs="Arial"/>
-          <w:sz w:val="24"/>
-          <w:szCs w:val="24"/>
-          <w:lang w:val="es-US"/>
-        </w:rPr>
-        <w:t>Leer datos de Formula</w:t>
-      </w:r>
-    </w:p>
-    <w:p>
-      <w:pPr>
-        <w:tabs>
-          <w:tab w:val="left" w:pos="840"/>
-        </w:tabs>
-        <w:spacing w:line="240" w:lineRule="auto"/>
-        <w:ind w:left="840"/>
-        <w:rPr>
-          <w:rFonts w:ascii="Arial" w:hAnsi="Arial" w:cs="Arial"/>
-          <w:sz w:val="24"/>
-          <w:szCs w:val="24"/>
-          <w:lang w:val="es-US"/>
-        </w:rPr>
-      </w:pPr>
-      <w:r>
-        <w:rPr>
-          <w:rFonts w:ascii="Arial" w:hAnsi="Arial" w:cs="Arial"/>
-          <w:sz w:val="24"/>
-          <w:szCs w:val="24"/>
-          <w:lang w:val="es-US"/>
-        </w:rPr>
-        <w:t xml:space="preserve">SI tiene marcado el check de </w:t>
-      </w:r>
-      <w:r>
-        <w:rPr>
-          <w:rFonts w:ascii="Arial" w:hAnsi="Arial" w:cs="Arial"/>
-          <w:sz w:val="24"/>
-          <w:szCs w:val="24"/>
-          <w:lang w:val="es-US"/>
-        </w:rPr>
-        <w:t>obligatorio, ENTONCES</w:t>
-      </w:r>
-    </w:p>
-    <w:p>
-      <w:pPr>
-        <w:tabs>
-          <w:tab w:val="left" w:pos="840"/>
-        </w:tabs>
-        <w:spacing w:line="240" w:lineRule="auto"/>
-        <w:ind w:left="840"/>
-        <w:rPr>
-          <w:rFonts w:ascii="Arial" w:hAnsi="Arial" w:cs="Arial"/>
-          <w:sz w:val="24"/>
-          <w:szCs w:val="24"/>
-          <w:lang w:val="es-US"/>
-        </w:rPr>
-      </w:pPr>
-      <w:r>
-        <w:rPr>
-          <w:rFonts w:ascii="Arial" w:hAnsi="Arial" w:cs="Arial"/>
-          <w:sz w:val="24"/>
-          <w:szCs w:val="24"/>
-          <w:lang w:val="es-US"/>
-        </w:rPr>
-        <w:tab/>
-        <w:t>Mostrar mensaje indicando que no se puede reemplazar el producto</w:t>
-      </w:r>
-    </w:p>
-    <w:p>
-      <w:pPr>
-        <w:tabs>
-          <w:tab w:val="left" w:pos="840"/>
-        </w:tabs>
-        <w:spacing w:line="240" w:lineRule="auto"/>
-        <w:ind w:left="840"/>
-        <w:rPr>
-          <w:rFonts w:ascii="Arial" w:hAnsi="Arial" w:cs="Arial"/>
-          <w:sz w:val="24"/>
-          <w:szCs w:val="24"/>
-          <w:lang w:val="es-US"/>
-        </w:rPr>
-      </w:pPr>
-      <w:r>
-        <w:rPr>
-          <w:rFonts w:ascii="Arial" w:hAnsi="Arial" w:cs="Arial"/>
-          <w:sz w:val="24"/>
-          <w:szCs w:val="24"/>
-          <w:lang w:val="es-US"/>
-        </w:rPr>
-        <w:t>SI NO</w:t>
-      </w:r>
-    </w:p>
-    <w:p>
-      <w:pPr>
-        <w:tabs>
-          <w:tab w:val="left" w:pos="840"/>
-        </w:tabs>
-        <w:spacing w:line="240" w:lineRule="auto"/>
-        <w:ind w:left="840"/>
-        <w:rPr>
-          <w:rFonts w:ascii="Arial" w:hAnsi="Arial" w:cs="Arial"/>
-          <w:sz w:val="24"/>
-          <w:szCs w:val="24"/>
-          <w:lang w:val="es-US"/>
-        </w:rPr>
-      </w:pPr>
-      <w:r>
-        <w:rPr>
-          <w:rFonts w:ascii="Arial" w:hAnsi="Arial" w:cs="Arial"/>
-          <w:sz w:val="24"/>
-          <w:szCs w:val="24"/>
-          <w:lang w:val="es-US"/>
-        </w:rPr>
-        <w:tab/>
-        <w:t xml:space="preserve">Consultar datos de Producto donde la categoría, grupo y tipo sea igual a la del </w:t>
-      </w:r>
-      <w:r>
-        <w:rPr>
-          <w:rFonts w:ascii="Arial" w:hAnsi="Arial" w:cs="Arial"/>
-          <w:sz w:val="24"/>
-          <w:szCs w:val="24"/>
-          <w:lang w:val="es-US"/>
-        </w:rPr>
-        <w:t>artículo</w:t>
-      </w:r>
-      <w:r>
-        <w:rPr>
-          <w:rFonts w:ascii="Arial" w:hAnsi="Arial" w:cs="Arial"/>
-          <w:sz w:val="24"/>
-          <w:szCs w:val="24"/>
-          <w:lang w:val="es-US"/>
-        </w:rPr>
-        <w:t xml:space="preserve"> que se qu</w:t>
-      </w:r>
-      <w:r>
-        <w:rPr>
-          <w:rFonts w:ascii="Arial" w:hAnsi="Arial" w:cs="Arial"/>
-          <w:sz w:val="24"/>
-          <w:szCs w:val="24"/>
-          <w:lang w:val="es-US"/>
-        </w:rPr>
-        <w:t>iere reemplazar</w:t>
-      </w:r>
-    </w:p>
-    <w:p>
-      <w:pPr>
-        <w:tabs>
-          <w:tab w:val="left" w:pos="840"/>
-        </w:tabs>
-        <w:spacing w:line="240" w:lineRule="auto"/>
-        <w:ind w:left="840"/>
-        <w:rPr>
-          <w:rFonts w:ascii="Arial" w:hAnsi="Arial" w:cs="Arial"/>
-          <w:sz w:val="24"/>
-          <w:szCs w:val="24"/>
-          <w:lang w:val="es-US"/>
-        </w:rPr>
-      </w:pPr>
-      <w:r>
-        <w:rPr>
-          <w:rFonts w:ascii="Arial" w:hAnsi="Arial" w:cs="Arial"/>
-          <w:sz w:val="24"/>
-          <w:szCs w:val="24"/>
-          <w:lang w:val="es-US"/>
-        </w:rPr>
-        <w:tab/>
-        <w:t>Presentar listado de productos para ser seleccionadas</w:t>
-      </w:r>
-    </w:p>
-    <w:p>
-      <w:pPr>
-        <w:tabs>
-          <w:tab w:val="left" w:pos="840"/>
-        </w:tabs>
-        <w:spacing w:line="240" w:lineRule="auto"/>
-        <w:ind w:left="840"/>
-        <w:rPr>
-          <w:rFonts w:ascii="Arial" w:hAnsi="Arial" w:cs="Arial"/>
-          <w:sz w:val="24"/>
-          <w:szCs w:val="24"/>
-          <w:lang w:val="es-US"/>
-        </w:rPr>
-      </w:pPr>
-      <w:r>
-        <w:rPr>
-          <w:rFonts w:ascii="Arial" w:hAnsi="Arial" w:cs="Arial"/>
-          <w:sz w:val="24"/>
-          <w:szCs w:val="24"/>
-          <w:lang w:val="es-US"/>
-        </w:rPr>
-        <w:tab/>
-        <w:t>Seleccionar producto nuevo</w:t>
+        <w:t>Multiplicar Cantidades de cada artículo por las cantidades de porciones deseadas</w:t>
       </w:r>
     </w:p>
     <w:p>
@@ -2397,7 +1844,7 @@
     </w:p>
     <w:p>
       <w:pPr>
-        <w:pStyle w:val="Heading2"/>
+        <w:pStyle w:val="4"/>
         <w:numPr>
           <w:ilvl w:val="0"/>
           <w:numId w:val="0"/>
@@ -2415,7 +1862,7 @@
     </w:p>
     <w:p>
       <w:pPr>
-        <w:pStyle w:val="Heading2"/>
+        <w:pStyle w:val="4"/>
         <w:numPr>
           <w:ilvl w:val="0"/>
           <w:numId w:val="0"/>
@@ -2432,21 +1879,12 @@
           <w:bCs/>
           <w:lang w:val="es-US"/>
         </w:rPr>
-        <w:t xml:space="preserve">El proceso de generación de reorden de compra es parte del modulo de reorden de compra, en este el sistema realizara una consulta de las compras previas que ha realizado el usuario y se las mostrara en pantalla ordenadas por fecha, el usuario seleccionara la compra que desea reordenar, y el establecimiento, el sistema validara la existencia de los productos que desea, y les mostrara una comparación de precios por supermercado si así se desea, al finalizar la selección de productos y agregarlo al carrito el usuario, asignara la fecha y hora de entrega, y en que lugar desea que se le entregue o si la pasara a recoger por el establecimiento, al generar la compra se </w:t>
-      </w:r>
-      <w:r>
-        <w:rPr>
-          <w:b w:val="0"/>
-          <w:bCs/>
-          <w:lang w:val="es-US"/>
-        </w:rPr>
-        <w:lastRenderedPageBreak/>
-        <w:t>envía una solicitud de compra al establecimiento y este le responde con una confirmación.</w:t>
-      </w:r>
-    </w:p>
-    <w:p>
-      <w:pPr>
-        <w:pStyle w:val="Heading2"/>
+        <w:t>El proceso de generación de reorden de compra es parte del modulo de reorden de compra, en este el sistema realizara una consulta de las compras previas que ha realizado el usuario y se las mostrara en pantalla ordenadas por fecha, el usuario seleccionara la compra que desea reordenar, y el establecimiento, el sistema validara la existencia de los productos que desea, y les mostrara una comparación de precios por supermercado si así se desea, al finalizar la selección de productos y agregarlo al carrito el usuario, asignara la fecha y hora de entrega, y en que lugar desea que se le entregue o si la pasara a recoger por el establecimiento, al generar la compra se envía una solicitud de compra al establecimiento y este le responde con una confirmación.</w:t>
+      </w:r>
+    </w:p>
+    <w:p>
+      <w:pPr>
+        <w:pStyle w:val="4"/>
         <w:numPr>
           <w:ilvl w:val="0"/>
           <w:numId w:val="0"/>
@@ -2483,24 +1921,15 @@
           <w:szCs w:val="24"/>
           <w:lang w:val="es-US"/>
         </w:rPr>
-        <w:t xml:space="preserve">Generación de </w:t>
-      </w:r>
-      <w:r>
-        <w:rPr>
-          <w:rFonts w:ascii="Arial" w:hAnsi="Arial"/>
-          <w:sz w:val="24"/>
-          <w:szCs w:val="24"/>
-          <w:lang w:val="es-US"/>
-        </w:rPr>
-        <w:t>Reordenar compra</w:t>
-      </w:r>
-    </w:p>
-    <w:p>
-      <w:pPr>
-        <w:pStyle w:val="ListParagraph"/>
+        <w:t>Generación de Reordenar compra</w:t>
+      </w:r>
+    </w:p>
+    <w:p>
+      <w:pPr>
+        <w:pStyle w:val="3"/>
         <w:numPr>
           <w:ilvl w:val="0"/>
-          <w:numId w:val="5"/>
+          <w:numId w:val="3"/>
         </w:numPr>
         <w:tabs>
           <w:tab w:val="left" w:pos="840"/>
@@ -2525,7 +1954,7 @@
     </w:p>
     <w:p>
       <w:pPr>
-        <w:pStyle w:val="ListParagraph"/>
+        <w:pStyle w:val="3"/>
         <w:tabs>
           <w:tab w:val="left" w:pos="840"/>
         </w:tabs>
@@ -2549,152 +1978,184 @@
     </w:p>
     <w:p>
       <w:pPr>
-        <w:pStyle w:val="ListParagraph"/>
-        <w:tabs>
-          <w:tab w:val="left" w:pos="840"/>
-        </w:tabs>
-        <w:spacing w:line="240" w:lineRule="auto"/>
-        <w:rPr>
-          <w:rFonts w:ascii="Arial" w:hAnsi="Arial"/>
-          <w:sz w:val="24"/>
-          <w:szCs w:val="24"/>
-          <w:lang w:val="es-US"/>
-        </w:rPr>
-      </w:pPr>
-      <w:r>
-        <w:rPr>
-          <w:rFonts w:ascii="Arial" w:hAnsi="Arial"/>
-          <w:sz w:val="24"/>
-          <w:szCs w:val="24"/>
-          <w:lang w:val="es-US"/>
-        </w:rPr>
-        <w:tab/>
+        <w:pStyle w:val="3"/>
+        <w:tabs>
+          <w:tab w:val="left" w:pos="840"/>
+        </w:tabs>
+        <w:spacing w:line="240" w:lineRule="auto"/>
+        <w:rPr>
+          <w:rFonts w:ascii="Arial" w:hAnsi="Arial"/>
+          <w:sz w:val="24"/>
+          <w:szCs w:val="24"/>
+          <w:lang w:val="es-US"/>
+        </w:rPr>
+      </w:pPr>
+      <w:r>
+        <w:rPr>
+          <w:rFonts w:ascii="Arial" w:hAnsi="Arial"/>
+          <w:sz w:val="24"/>
+          <w:szCs w:val="24"/>
+          <w:lang w:val="es-US"/>
+        </w:rPr>
+        <w:tab/>
+      </w:r>
+      <w:r>
+        <w:rPr>
+          <w:rFonts w:ascii="Arial" w:hAnsi="Arial"/>
+          <w:sz w:val="24"/>
+          <w:szCs w:val="24"/>
+          <w:lang w:val="es-US"/>
+        </w:rPr>
         <w:t>Busca en el registro de establecimientos que están disponibles.</w:t>
       </w:r>
     </w:p>
     <w:p>
       <w:pPr>
-        <w:pStyle w:val="ListParagraph"/>
-        <w:tabs>
-          <w:tab w:val="left" w:pos="840"/>
-        </w:tabs>
-        <w:spacing w:line="240" w:lineRule="auto"/>
-        <w:rPr>
-          <w:rFonts w:ascii="Arial" w:hAnsi="Arial"/>
-          <w:sz w:val="24"/>
-          <w:szCs w:val="24"/>
-          <w:lang w:val="es-US"/>
-        </w:rPr>
-      </w:pPr>
-      <w:r>
-        <w:rPr>
-          <w:rFonts w:ascii="Arial" w:hAnsi="Arial"/>
-          <w:sz w:val="24"/>
-          <w:szCs w:val="24"/>
-          <w:lang w:val="es-US"/>
-        </w:rPr>
-        <w:tab/>
-      </w:r>
-      <w:r>
-        <w:rPr>
-          <w:rFonts w:ascii="Arial" w:hAnsi="Arial"/>
-          <w:sz w:val="24"/>
-          <w:szCs w:val="24"/>
-          <w:lang w:val="es-US"/>
-        </w:rPr>
-        <w:tab/>
+        <w:pStyle w:val="3"/>
+        <w:tabs>
+          <w:tab w:val="left" w:pos="840"/>
+        </w:tabs>
+        <w:spacing w:line="240" w:lineRule="auto"/>
+        <w:rPr>
+          <w:rFonts w:ascii="Arial" w:hAnsi="Arial"/>
+          <w:sz w:val="24"/>
+          <w:szCs w:val="24"/>
+          <w:lang w:val="es-US"/>
+        </w:rPr>
+      </w:pPr>
+      <w:r>
+        <w:rPr>
+          <w:rFonts w:ascii="Arial" w:hAnsi="Arial"/>
+          <w:sz w:val="24"/>
+          <w:szCs w:val="24"/>
+          <w:lang w:val="es-US"/>
+        </w:rPr>
+        <w:tab/>
+      </w:r>
+      <w:r>
+        <w:rPr>
+          <w:rFonts w:ascii="Arial" w:hAnsi="Arial"/>
+          <w:sz w:val="24"/>
+          <w:szCs w:val="24"/>
+          <w:lang w:val="es-US"/>
+        </w:rPr>
+        <w:tab/>
+      </w:r>
+      <w:r>
+        <w:rPr>
+          <w:rFonts w:ascii="Arial" w:hAnsi="Arial"/>
+          <w:sz w:val="24"/>
+          <w:szCs w:val="24"/>
+          <w:lang w:val="es-US"/>
+        </w:rPr>
         <w:t>Muestra todos los establecimientos</w:t>
       </w:r>
     </w:p>
     <w:p>
       <w:pPr>
-        <w:pStyle w:val="ListParagraph"/>
-        <w:tabs>
-          <w:tab w:val="left" w:pos="840"/>
-        </w:tabs>
-        <w:spacing w:line="240" w:lineRule="auto"/>
-        <w:rPr>
-          <w:rFonts w:ascii="Arial" w:hAnsi="Arial"/>
-          <w:sz w:val="24"/>
-          <w:szCs w:val="24"/>
-          <w:lang w:val="es-US"/>
-        </w:rPr>
-      </w:pPr>
-      <w:r>
-        <w:rPr>
-          <w:rFonts w:ascii="Arial" w:hAnsi="Arial"/>
-          <w:sz w:val="24"/>
-          <w:szCs w:val="24"/>
-          <w:lang w:val="es-US"/>
-        </w:rPr>
-        <w:tab/>
-      </w:r>
-      <w:r>
-        <w:rPr>
-          <w:rFonts w:ascii="Arial" w:hAnsi="Arial"/>
-          <w:sz w:val="24"/>
-          <w:szCs w:val="24"/>
-          <w:lang w:val="es-US"/>
-        </w:rPr>
-        <w:tab/>
-      </w:r>
-      <w:r>
-        <w:rPr>
-          <w:rFonts w:ascii="Arial" w:hAnsi="Arial"/>
-          <w:sz w:val="24"/>
-          <w:szCs w:val="24"/>
-          <w:lang w:val="es-US"/>
-        </w:rPr>
-        <w:tab/>
+        <w:pStyle w:val="3"/>
+        <w:tabs>
+          <w:tab w:val="left" w:pos="840"/>
+        </w:tabs>
+        <w:spacing w:line="240" w:lineRule="auto"/>
+        <w:rPr>
+          <w:rFonts w:ascii="Arial" w:hAnsi="Arial"/>
+          <w:sz w:val="24"/>
+          <w:szCs w:val="24"/>
+          <w:lang w:val="es-US"/>
+        </w:rPr>
+      </w:pPr>
+      <w:r>
+        <w:rPr>
+          <w:rFonts w:ascii="Arial" w:hAnsi="Arial"/>
+          <w:sz w:val="24"/>
+          <w:szCs w:val="24"/>
+          <w:lang w:val="es-US"/>
+        </w:rPr>
+        <w:tab/>
+      </w:r>
+      <w:r>
+        <w:rPr>
+          <w:rFonts w:ascii="Arial" w:hAnsi="Arial"/>
+          <w:sz w:val="24"/>
+          <w:szCs w:val="24"/>
+          <w:lang w:val="es-US"/>
+        </w:rPr>
+        <w:tab/>
+      </w:r>
+      <w:r>
+        <w:rPr>
+          <w:rFonts w:ascii="Arial" w:hAnsi="Arial"/>
+          <w:sz w:val="24"/>
+          <w:szCs w:val="24"/>
+          <w:lang w:val="es-US"/>
+        </w:rPr>
+        <w:tab/>
+      </w:r>
+      <w:r>
+        <w:rPr>
+          <w:rFonts w:ascii="Arial" w:hAnsi="Arial"/>
+          <w:sz w:val="24"/>
+          <w:szCs w:val="24"/>
+          <w:lang w:val="es-US"/>
+        </w:rPr>
         <w:t>Selección de establecimiento</w:t>
       </w:r>
     </w:p>
     <w:p>
       <w:pPr>
-        <w:pStyle w:val="ListParagraph"/>
-        <w:tabs>
-          <w:tab w:val="left" w:pos="840"/>
-        </w:tabs>
-        <w:spacing w:line="240" w:lineRule="auto"/>
-        <w:rPr>
-          <w:rFonts w:ascii="Arial" w:hAnsi="Arial"/>
-          <w:sz w:val="24"/>
-          <w:szCs w:val="24"/>
-          <w:lang w:val="es-US"/>
-        </w:rPr>
-      </w:pPr>
-      <w:r>
-        <w:rPr>
-          <w:rFonts w:ascii="Arial" w:hAnsi="Arial"/>
-          <w:sz w:val="24"/>
-          <w:szCs w:val="24"/>
-          <w:lang w:val="es-US"/>
-        </w:rPr>
-        <w:tab/>
+        <w:pStyle w:val="3"/>
+        <w:tabs>
+          <w:tab w:val="left" w:pos="840"/>
+        </w:tabs>
+        <w:spacing w:line="240" w:lineRule="auto"/>
+        <w:rPr>
+          <w:rFonts w:ascii="Arial" w:hAnsi="Arial"/>
+          <w:sz w:val="24"/>
+          <w:szCs w:val="24"/>
+          <w:lang w:val="es-US"/>
+        </w:rPr>
+      </w:pPr>
+      <w:r>
+        <w:rPr>
+          <w:rFonts w:ascii="Arial" w:hAnsi="Arial"/>
+          <w:sz w:val="24"/>
+          <w:szCs w:val="24"/>
+          <w:lang w:val="es-US"/>
+        </w:rPr>
+        <w:tab/>
+      </w:r>
+      <w:r>
+        <w:rPr>
+          <w:rFonts w:ascii="Arial" w:hAnsi="Arial"/>
+          <w:sz w:val="24"/>
+          <w:szCs w:val="24"/>
+          <w:lang w:val="es-US"/>
+        </w:rPr>
         <w:t>Continua con:</w:t>
       </w:r>
     </w:p>
     <w:p>
       <w:pPr>
-        <w:pStyle w:val="ListParagraph"/>
-        <w:tabs>
-          <w:tab w:val="left" w:pos="840"/>
-        </w:tabs>
-        <w:spacing w:line="240" w:lineRule="auto"/>
-        <w:rPr>
-          <w:rFonts w:ascii="Arial" w:hAnsi="Arial"/>
-          <w:sz w:val="24"/>
-          <w:szCs w:val="24"/>
-          <w:lang w:val="es-US"/>
-        </w:rPr>
-      </w:pPr>
-    </w:p>
-    <w:p>
-      <w:pPr>
-        <w:pStyle w:val="ListParagraph"/>
+        <w:pStyle w:val="3"/>
+        <w:tabs>
+          <w:tab w:val="left" w:pos="840"/>
+        </w:tabs>
+        <w:spacing w:line="240" w:lineRule="auto"/>
+        <w:rPr>
+          <w:rFonts w:ascii="Arial" w:hAnsi="Arial"/>
+          <w:sz w:val="24"/>
+          <w:szCs w:val="24"/>
+          <w:lang w:val="es-US"/>
+        </w:rPr>
+      </w:pPr>
+    </w:p>
+    <w:p>
+      <w:pPr>
+        <w:pStyle w:val="3"/>
         <w:numPr>
           <w:ilvl w:val="0"/>
-          <w:numId w:val="5"/>
+          <w:numId w:val="3"/>
         </w:numPr>
         <w:tabs>
           <w:tab w:val="left" w:pos="840"/>
@@ -2755,14 +2216,24 @@
           <w:lang w:val="es-US"/>
         </w:rPr>
       </w:pPr>
-      <w:r>
-        <w:rPr>
-          <w:rFonts w:ascii="Arial" w:hAnsi="Arial"/>
-          <w:sz w:val="24"/>
-          <w:szCs w:val="24"/>
-          <w:lang w:val="es-US"/>
-        </w:rPr>
-        <w:tab/>
+      <w:bookmarkStart w:id="0" w:name="_GoBack"/>
+      <w:bookmarkEnd w:id="0"/>
+      <w:r>
+        <w:rPr>
+          <w:rFonts w:ascii="Arial" w:hAnsi="Arial"/>
+          <w:sz w:val="24"/>
+          <w:szCs w:val="24"/>
+          <w:lang w:val="es-US"/>
+        </w:rPr>
+        <w:tab/>
+      </w:r>
+      <w:r>
+        <w:rPr>
+          <w:rFonts w:ascii="Arial" w:hAnsi="Arial"/>
+          <w:sz w:val="24"/>
+          <w:szCs w:val="24"/>
+          <w:lang w:val="es-US"/>
+        </w:rPr>
         <w:t>Validar con la tabla de empresa si el horario de entrega y la fecha el establecimiento está disponible.</w:t>
       </w:r>
     </w:p>
@@ -2797,6 +2268,14 @@
           <w:lang w:val="es-US"/>
         </w:rPr>
         <w:tab/>
+      </w:r>
+      <w:r>
+        <w:rPr>
+          <w:rFonts w:ascii="Arial" w:hAnsi="Arial"/>
+          <w:sz w:val="24"/>
+          <w:szCs w:val="24"/>
+          <w:lang w:val="es-US"/>
+        </w:rPr>
         <w:t xml:space="preserve">Si tienen disponibilidad de entrega </w:t>
       </w:r>
     </w:p>
@@ -2840,6 +2319,14 @@
           <w:lang w:val="es-US"/>
         </w:rPr>
         <w:tab/>
+      </w:r>
+      <w:r>
+        <w:rPr>
+          <w:rFonts w:ascii="Arial" w:hAnsi="Arial"/>
+          <w:sz w:val="24"/>
+          <w:szCs w:val="24"/>
+          <w:lang w:val="es-US"/>
+        </w:rPr>
         <w:t>Continuar con la asignación de lugar de entrega.</w:t>
       </w:r>
     </w:p>
@@ -2874,6 +2361,14 @@
           <w:lang w:val="es-US"/>
         </w:rPr>
         <w:tab/>
+      </w:r>
+      <w:r>
+        <w:rPr>
+          <w:rFonts w:ascii="Arial" w:hAnsi="Arial"/>
+          <w:sz w:val="24"/>
+          <w:szCs w:val="24"/>
+          <w:lang w:val="es-US"/>
+        </w:rPr>
         <w:t>Si no, entonces</w:t>
       </w:r>
     </w:p>
@@ -2917,15 +2412,23 @@
           <w:lang w:val="es-US"/>
         </w:rPr>
         <w:tab/>
+      </w:r>
+      <w:r>
+        <w:rPr>
+          <w:rFonts w:ascii="Arial" w:hAnsi="Arial"/>
+          <w:sz w:val="24"/>
+          <w:szCs w:val="24"/>
+          <w:lang w:val="es-US"/>
+        </w:rPr>
         <w:t>Retornar a la selección de fecha y hora de entrega.</w:t>
       </w:r>
     </w:p>
     <w:p>
       <w:pPr>
-        <w:pStyle w:val="ListParagraph"/>
+        <w:pStyle w:val="3"/>
         <w:numPr>
           <w:ilvl w:val="0"/>
-          <w:numId w:val="5"/>
+          <w:numId w:val="3"/>
         </w:numPr>
         <w:tabs>
           <w:tab w:val="left" w:pos="840"/>
@@ -2970,6 +2473,14 @@
           <w:lang w:val="es-US"/>
         </w:rPr>
         <w:tab/>
+      </w:r>
+      <w:r>
+        <w:rPr>
+          <w:rFonts w:ascii="Arial" w:hAnsi="Arial"/>
+          <w:sz w:val="24"/>
+          <w:szCs w:val="24"/>
+          <w:lang w:val="es-US"/>
+        </w:rPr>
         <w:t>Agregar dirección, calle, sector, referencia de lugares próximos.</w:t>
       </w:r>
     </w:p>
@@ -3004,6 +2515,14 @@
           <w:lang w:val="es-US"/>
         </w:rPr>
         <w:tab/>
+      </w:r>
+      <w:r>
+        <w:rPr>
+          <w:rFonts w:ascii="Arial" w:hAnsi="Arial"/>
+          <w:sz w:val="24"/>
+          <w:szCs w:val="24"/>
+          <w:lang w:val="es-US"/>
+        </w:rPr>
         <w:t xml:space="preserve">Si tienen disponibilidad de entrega en esa dirección </w:t>
       </w:r>
     </w:p>
@@ -3047,15 +2566,23 @@
           <w:lang w:val="es-US"/>
         </w:rPr>
         <w:tab/>
+      </w:r>
+      <w:r>
+        <w:rPr>
+          <w:rFonts w:ascii="Arial" w:hAnsi="Arial"/>
+          <w:sz w:val="24"/>
+          <w:szCs w:val="24"/>
+          <w:lang w:val="es-US"/>
+        </w:rPr>
         <w:t>Continuar con el envió de información al establecimiento.</w:t>
       </w:r>
     </w:p>
     <w:p>
       <w:pPr>
-        <w:pStyle w:val="ListParagraph"/>
+        <w:pStyle w:val="3"/>
         <w:numPr>
           <w:ilvl w:val="0"/>
-          <w:numId w:val="5"/>
+          <w:numId w:val="3"/>
         </w:numPr>
         <w:tabs>
           <w:tab w:val="left" w:pos="840"/>
@@ -3098,19 +2625,7 @@
         <w:rPr>
           <w:lang w:val="es-DO"/>
         </w:rPr>
-        <w:t xml:space="preserve">Se </w:t>
-      </w:r>
-      <w:r>
-        <w:rPr>
-          <w:lang w:val="es-DO"/>
-        </w:rPr>
-        <w:t>envía</w:t>
-      </w:r>
-      <w:r>
-        <w:rPr>
-          <w:lang w:val="es-DO"/>
-        </w:rPr>
-        <w:t xml:space="preserve"> una notificación al establecimiento con:</w:t>
+        <w:t>Se envía una notificación al establecimiento con:</w:t>
       </w:r>
     </w:p>
     <w:p>
@@ -3125,6 +2640,11 @@
           <w:lang w:val="es-DO"/>
         </w:rPr>
         <w:tab/>
+      </w:r>
+      <w:r>
+        <w:rPr>
+          <w:lang w:val="es-DO"/>
+        </w:rPr>
         <w:t>Datos de productos a comprar.</w:t>
       </w:r>
     </w:p>
@@ -3140,6 +2660,11 @@
           <w:lang w:val="es-DO"/>
         </w:rPr>
         <w:tab/>
+      </w:r>
+      <w:r>
+        <w:rPr>
+          <w:lang w:val="es-DO"/>
+        </w:rPr>
         <w:t>Cantidad de productos a comprar.</w:t>
       </w:r>
     </w:p>
@@ -3155,6 +2680,11 @@
           <w:lang w:val="es-DO"/>
         </w:rPr>
         <w:tab/>
+      </w:r>
+      <w:r>
+        <w:rPr>
+          <w:lang w:val="es-DO"/>
+        </w:rPr>
         <w:t>Fecha y hora de entrega.</w:t>
       </w:r>
     </w:p>
@@ -3170,19 +2700,12 @@
           <w:lang w:val="es-DO"/>
         </w:rPr>
         <w:tab/>
-        <w:t xml:space="preserve">Si tendrá deliverys o </w:t>
-      </w:r>
-      <w:r>
-        <w:rPr>
-          <w:lang w:val="es-DO"/>
-        </w:rPr>
-        <w:t>pasará</w:t>
-      </w:r>
-      <w:r>
-        <w:rPr>
-          <w:lang w:val="es-DO"/>
-        </w:rPr>
-        <w:t xml:space="preserve"> a recoger por ventanilla.</w:t>
+      </w:r>
+      <w:r>
+        <w:rPr>
+          <w:lang w:val="es-DO"/>
+        </w:rPr>
+        <w:t>Si tendrá deliverys o pasará a recoger por ventanilla.</w:t>
       </w:r>
     </w:p>
     <w:p>
@@ -3196,7 +2719,6 @@
         <w:rPr>
           <w:lang w:val="es-DO"/>
         </w:rPr>
-        <w:lastRenderedPageBreak/>
         <w:t>Dirección de entrega.</w:t>
       </w:r>
       <w:r>
@@ -3208,10 +2730,10 @@
     </w:p>
     <w:p>
       <w:pPr>
-        <w:pStyle w:val="ListParagraph"/>
+        <w:pStyle w:val="3"/>
         <w:numPr>
           <w:ilvl w:val="0"/>
-          <w:numId w:val="5"/>
+          <w:numId w:val="3"/>
         </w:numPr>
         <w:rPr>
           <w:lang w:val="es-DO"/>
@@ -3250,6 +2772,11 @@
           <w:lang w:val="es-DO"/>
         </w:rPr>
         <w:tab/>
+      </w:r>
+      <w:r>
+        <w:rPr>
+          <w:lang w:val="es-DO"/>
+        </w:rPr>
         <w:t>Si es con deliverys</w:t>
       </w:r>
     </w:p>
@@ -3271,6 +2798,11 @@
           <w:lang w:val="es-DO"/>
         </w:rPr>
         <w:tab/>
+      </w:r>
+      <w:r>
+        <w:rPr>
+          <w:lang w:val="es-DO"/>
+        </w:rPr>
         <w:t>Nombre del deliverys asignado para la entrega.</w:t>
       </w:r>
     </w:p>
@@ -3286,6 +2818,11 @@
           <w:lang w:val="es-DO"/>
         </w:rPr>
         <w:tab/>
+      </w:r>
+      <w:r>
+        <w:rPr>
+          <w:lang w:val="es-DO"/>
+        </w:rPr>
         <w:t>Si no</w:t>
       </w:r>
     </w:p>
@@ -3307,6 +2844,11 @@
           <w:lang w:val="es-DO"/>
         </w:rPr>
         <w:tab/>
+      </w:r>
+      <w:r>
+        <w:rPr>
+          <w:lang w:val="es-DO"/>
+        </w:rPr>
         <w:t>Datos de la persona que va ha realizar la entrega por ventanilla.</w:t>
       </w:r>
     </w:p>
@@ -3350,6 +2892,11 @@
           <w:lang w:val="es-DO"/>
         </w:rPr>
         <w:tab/>
+      </w:r>
+      <w:r>
+        <w:rPr>
+          <w:lang w:val="es-DO"/>
+        </w:rPr>
         <w:t xml:space="preserve">Fin </w:t>
       </w:r>
     </w:p>
@@ -3377,20 +2924,20 @@
     <w:sectPr>
       <w:pgSz w:w="12240" w:h="15840"/>
       <w:pgMar w:top="1440" w:right="1440" w:bottom="1440" w:left="1440" w:header="720" w:footer="720" w:gutter="0"/>
-      <w:cols w:space="720"/>
-      <w:docGrid w:linePitch="360"/>
+      <w:cols w:space="720" w:num="1"/>
+      <w:docGrid w:linePitch="360" w:charSpace="0"/>
     </w:sectPr>
   </w:body>
 </w:document>
 </file>
 
 <file path=word/numbering.xml><?xml version="1.0" encoding="utf-8"?>
-<w:numbering xmlns:wpc="http://schemas.microsoft.com/office/word/2010/wordprocessingCanvas" xmlns:cx="http://schemas.microsoft.com/office/drawing/2014/chartex" xmlns:cx1="http://schemas.microsoft.com/office/drawing/2015/9/8/chartex" xmlns:cx2="http://schemas.microsoft.com/office/drawing/2015/10/21/chartex" xmlns:cx3="http://schemas.microsoft.com/office/drawing/2016/5/9/chartex" xmlns:cx4="http://schemas.microsoft.com/office/drawing/2016/5/10/chartex" xmlns:cx5="http://schemas.microsoft.com/office/drawing/2016/5/11/chartex" xmlns:cx6="http://schemas.microsoft.com/office/drawing/2016/5/12/chartex" xmlns:cx7="http://schemas.microsoft.com/office/drawing/2016/5/13/chartex" xmlns:cx8="http://schemas.microsoft.com/office/drawing/2016/5/14/chartex" xmlns:mc="http://schemas.openxmlformats.org/markup-compatibility/2006" xmlns:aink="http://schemas.microsoft.com/office/drawing/2016/ink" xmlns:am3d="http://schemas.microsoft.com/office/drawing/2017/model3d" xmlns:o="urn:schemas-microsoft-com:office:office" xmlns:r="http://schemas.openxmlformats.org/officeDocument/2006/relationships" xmlns:m="http://schemas.openxmlformats.org/officeDocument/2006/math" xmlns:v="urn:schemas-microsoft-com:vml" xmlns:wp14="http://schemas.microsoft.com/office/word/2010/wordprocessingDrawing" xmlns:wp="http://schemas.openxmlformats.org/drawingml/2006/wordprocessingDrawing" xmlns:w10="urn:schemas-microsoft-com:office:word" xmlns:w="http://schemas.openxmlformats.org/wordprocessingml/2006/main" xmlns:w14="http://schemas.microsoft.com/office/word/2010/wordml" xmlns:w15="http://schemas.microsoft.com/office/word/2012/wordml" xmlns:w16cex="http://schemas.microsoft.com/office/word/2018/wordml/cex" xmlns:w16cid="http://schemas.microsoft.com/office/word/2016/wordml/cid" xmlns:w16="http://schemas.microsoft.com/office/word/2018/wordml" xmlns:w16se="http://schemas.microsoft.com/office/word/2015/wordml/symex" xmlns:wpg="http://schemas.microsoft.com/office/word/2010/wordprocessingGroup" xmlns:wpi="http://schemas.microsoft.com/office/word/2010/wordprocessingInk" xmlns:wne="http://schemas.microsoft.com/office/word/2006/wordml" xmlns:wps="http://schemas.microsoft.com/office/word/2010/wordprocessingShape" mc:Ignorable="w14 w15 w16se w16cid w16 w16cex wp14">
-  <w:abstractNum w:abstractNumId="0" w15:restartNumberingAfterBreak="0">
+<w:numbering xmlns:wpc="http://schemas.microsoft.com/office/word/2010/wordprocessingCanvas" xmlns:mc="http://schemas.openxmlformats.org/markup-compatibility/2006" xmlns:o="urn:schemas-microsoft-com:office:office" xmlns:r="http://schemas.openxmlformats.org/officeDocument/2006/relationships" xmlns:m="http://schemas.openxmlformats.org/officeDocument/2006/math" xmlns:v="urn:schemas-microsoft-com:vml" xmlns:wp14="http://schemas.microsoft.com/office/word/2010/wordprocessingDrawing" xmlns:wp="http://schemas.openxmlformats.org/drawingml/2006/wordprocessingDrawing" xmlns:w10="urn:schemas-microsoft-com:office:word" xmlns:w="http://schemas.openxmlformats.org/wordprocessingml/2006/main" xmlns:w14="http://schemas.microsoft.com/office/word/2010/wordml" xmlns:wpg="http://schemas.microsoft.com/office/word/2010/wordprocessingGroup" xmlns:wpi="http://schemas.microsoft.com/office/word/2010/wordprocessingInk" xmlns:wne="http://schemas.microsoft.com/office/word/2006/wordml" xmlns:wps="http://schemas.microsoft.com/office/word/2010/wordprocessingShape" mc:Ignorable="w14 wp14">
+  <w:abstractNum w:abstractNumId="0">
     <w:nsid w:val="0077F3CB"/>
     <w:multiLevelType w:val="singleLevel"/>
     <w:tmpl w:val="0077F3CB"/>
-    <w:lvl w:ilvl="0">
+    <w:lvl w:ilvl="0" w:tentative="0">
       <w:start w:val="1"/>
       <w:numFmt w:val="decimal"/>
       <w:lvlText w:val="%1."/>
@@ -3406,11 +2953,11 @@
       </w:rPr>
     </w:lvl>
   </w:abstractNum>
-  <w:abstractNum w:abstractNumId="1" w15:restartNumberingAfterBreak="0">
+  <w:abstractNum w:abstractNumId="1">
     <w:nsid w:val="10DF7751"/>
     <w:multiLevelType w:val="multilevel"/>
     <w:tmpl w:val="10DF7751"/>
-    <w:lvl w:ilvl="0">
+    <w:lvl w:ilvl="0" w:tentative="0">
       <w:start w:val="1"/>
       <w:numFmt w:val="decimal"/>
       <w:lvlText w:val="%1"/>
@@ -3422,10 +2969,10 @@
         <w:rFonts w:hint="default"/>
       </w:rPr>
     </w:lvl>
-    <w:lvl w:ilvl="1">
+    <w:lvl w:ilvl="1" w:tentative="0">
       <w:start w:val="1"/>
       <w:numFmt w:val="decimal"/>
-      <w:pStyle w:val="Heading1"/>
+      <w:pStyle w:val="2"/>
       <w:lvlText w:val="%1.%2"/>
       <w:lvlJc w:val="left"/>
       <w:pPr>
@@ -3435,10 +2982,10 @@
         <w:rFonts w:hint="default"/>
       </w:rPr>
     </w:lvl>
-    <w:lvl w:ilvl="2">
+    <w:lvl w:ilvl="2" w:tentative="0">
       <w:start w:val="1"/>
       <w:numFmt w:val="decimal"/>
-      <w:pStyle w:val="Heading2"/>
+      <w:pStyle w:val="4"/>
       <w:lvlText w:val="%1.%2.%3"/>
       <w:lvlJc w:val="left"/>
       <w:pPr>
@@ -3448,7 +2995,7 @@
         <w:rFonts w:hint="default"/>
       </w:rPr>
     </w:lvl>
-    <w:lvl w:ilvl="3">
+    <w:lvl w:ilvl="3" w:tentative="0">
       <w:start w:val="1"/>
       <w:numFmt w:val="decimal"/>
       <w:lvlText w:val="%1.%2.%3.%4"/>
@@ -3460,7 +3007,7 @@
         <w:rFonts w:hint="default"/>
       </w:rPr>
     </w:lvl>
-    <w:lvl w:ilvl="4">
+    <w:lvl w:ilvl="4" w:tentative="0">
       <w:start w:val="1"/>
       <w:numFmt w:val="decimal"/>
       <w:lvlText w:val="%1.%2.%3.%4.%5"/>
@@ -3472,7 +3019,7 @@
         <w:rFonts w:hint="default"/>
       </w:rPr>
     </w:lvl>
-    <w:lvl w:ilvl="5">
+    <w:lvl w:ilvl="5" w:tentative="0">
       <w:start w:val="1"/>
       <w:numFmt w:val="decimal"/>
       <w:lvlText w:val="%1.%2.%3.%4.%5.%6"/>
@@ -3484,7 +3031,7 @@
         <w:rFonts w:hint="default"/>
       </w:rPr>
     </w:lvl>
-    <w:lvl w:ilvl="6">
+    <w:lvl w:ilvl="6" w:tentative="0">
       <w:start w:val="1"/>
       <w:numFmt w:val="decimal"/>
       <w:lvlText w:val="%1.%2.%3.%4.%5.%6.%7"/>
@@ -3496,7 +3043,7 @@
         <w:rFonts w:hint="default"/>
       </w:rPr>
     </w:lvl>
-    <w:lvl w:ilvl="7">
+    <w:lvl w:ilvl="7" w:tentative="0">
       <w:start w:val="1"/>
       <w:numFmt w:val="decimal"/>
       <w:lvlText w:val="%1.%2.%3.%4.%5.%6.%7.%8"/>
@@ -3508,7 +3055,7 @@
         <w:rFonts w:hint="default"/>
       </w:rPr>
     </w:lvl>
-    <w:lvl w:ilvl="8">
+    <w:lvl w:ilvl="8" w:tentative="0">
       <w:start w:val="1"/>
       <w:numFmt w:val="decimal"/>
       <w:lvlText w:val="%1.%2.%3.%4.%5.%6.%7.%8.%9"/>
@@ -3521,11 +3068,11 @@
       </w:rPr>
     </w:lvl>
   </w:abstractNum>
-  <w:abstractNum w:abstractNumId="2" w15:restartNumberingAfterBreak="0">
-    <w:nsid w:val="213C436D"/>
-    <w:multiLevelType w:val="hybridMultilevel"/>
-    <w:tmpl w:val="C584F768"/>
-    <w:lvl w:ilvl="0" w:tplc="540A000F">
+  <w:abstractNum w:abstractNumId="2">
+    <w:nsid w:val="75BD2EF9"/>
+    <w:multiLevelType w:val="multilevel"/>
+    <w:tmpl w:val="75BD2EF9"/>
+    <w:lvl w:ilvl="0" w:tentative="0">
       <w:start w:val="1"/>
       <w:numFmt w:val="decimal"/>
       <w:lvlText w:val="%1."/>
@@ -3537,7 +3084,7 @@
         <w:rFonts w:hint="default"/>
       </w:rPr>
     </w:lvl>
-    <w:lvl w:ilvl="1" w:tplc="540A0019" w:tentative="1">
+    <w:lvl w:ilvl="1" w:tentative="0">
       <w:start w:val="1"/>
       <w:numFmt w:val="lowerLetter"/>
       <w:lvlText w:val="%2."/>
@@ -3546,7 +3093,7 @@
         <w:ind w:left="1440" w:hanging="360"/>
       </w:pPr>
     </w:lvl>
-    <w:lvl w:ilvl="2" w:tplc="540A001B" w:tentative="1">
+    <w:lvl w:ilvl="2" w:tentative="0">
       <w:start w:val="1"/>
       <w:numFmt w:val="lowerRoman"/>
       <w:lvlText w:val="%3."/>
@@ -3555,7 +3102,7 @@
         <w:ind w:left="2160" w:hanging="180"/>
       </w:pPr>
     </w:lvl>
-    <w:lvl w:ilvl="3" w:tplc="540A000F" w:tentative="1">
+    <w:lvl w:ilvl="3" w:tentative="0">
       <w:start w:val="1"/>
       <w:numFmt w:val="decimal"/>
       <w:lvlText w:val="%4."/>
@@ -3564,7 +3111,7 @@
         <w:ind w:left="2880" w:hanging="360"/>
       </w:pPr>
     </w:lvl>
-    <w:lvl w:ilvl="4" w:tplc="540A0019" w:tentative="1">
+    <w:lvl w:ilvl="4" w:tentative="0">
       <w:start w:val="1"/>
       <w:numFmt w:val="lowerLetter"/>
       <w:lvlText w:val="%5."/>
@@ -3573,7 +3120,7 @@
         <w:ind w:left="3600" w:hanging="360"/>
       </w:pPr>
     </w:lvl>
-    <w:lvl w:ilvl="5" w:tplc="540A001B" w:tentative="1">
+    <w:lvl w:ilvl="5" w:tentative="0">
       <w:start w:val="1"/>
       <w:numFmt w:val="lowerRoman"/>
       <w:lvlText w:val="%6."/>
@@ -3582,7 +3129,7 @@
         <w:ind w:left="4320" w:hanging="180"/>
       </w:pPr>
     </w:lvl>
-    <w:lvl w:ilvl="6" w:tplc="540A000F" w:tentative="1">
+    <w:lvl w:ilvl="6" w:tentative="0">
       <w:start w:val="1"/>
       <w:numFmt w:val="decimal"/>
       <w:lvlText w:val="%7."/>
@@ -3591,7 +3138,7 @@
         <w:ind w:left="5040" w:hanging="360"/>
       </w:pPr>
     </w:lvl>
-    <w:lvl w:ilvl="7" w:tplc="540A0019" w:tentative="1">
+    <w:lvl w:ilvl="7" w:tentative="0">
       <w:start w:val="1"/>
       <w:numFmt w:val="lowerLetter"/>
       <w:lvlText w:val="%8."/>
@@ -3600,185 +3147,7 @@
         <w:ind w:left="5760" w:hanging="360"/>
       </w:pPr>
     </w:lvl>
-    <w:lvl w:ilvl="8" w:tplc="540A001B" w:tentative="1">
-      <w:start w:val="1"/>
-      <w:numFmt w:val="lowerRoman"/>
-      <w:lvlText w:val="%9."/>
-      <w:lvlJc w:val="right"/>
-      <w:pPr>
-        <w:ind w:left="6480" w:hanging="180"/>
-      </w:pPr>
-    </w:lvl>
-  </w:abstractNum>
-  <w:abstractNum w:abstractNumId="3" w15:restartNumberingAfterBreak="0">
-    <w:nsid w:val="6EB26EC8"/>
-    <w:multiLevelType w:val="hybridMultilevel"/>
-    <w:tmpl w:val="5364938E"/>
-    <w:lvl w:ilvl="0" w:tplc="1A7AF986">
-      <w:start w:val="1"/>
-      <w:numFmt w:val="decimal"/>
-      <w:lvlText w:val="%1."/>
-      <w:lvlJc w:val="left"/>
-      <w:pPr>
-        <w:ind w:left="785" w:hanging="360"/>
-      </w:pPr>
-      <w:rPr>
-        <w:rFonts w:hint="default"/>
-      </w:rPr>
-    </w:lvl>
-    <w:lvl w:ilvl="1" w:tplc="540A0019" w:tentative="1">
-      <w:start w:val="1"/>
-      <w:numFmt w:val="lowerLetter"/>
-      <w:lvlText w:val="%2."/>
-      <w:lvlJc w:val="left"/>
-      <w:pPr>
-        <w:ind w:left="1505" w:hanging="360"/>
-      </w:pPr>
-    </w:lvl>
-    <w:lvl w:ilvl="2" w:tplc="540A001B" w:tentative="1">
-      <w:start w:val="1"/>
-      <w:numFmt w:val="lowerRoman"/>
-      <w:lvlText w:val="%3."/>
-      <w:lvlJc w:val="right"/>
-      <w:pPr>
-        <w:ind w:left="2225" w:hanging="180"/>
-      </w:pPr>
-    </w:lvl>
-    <w:lvl w:ilvl="3" w:tplc="540A000F" w:tentative="1">
-      <w:start w:val="1"/>
-      <w:numFmt w:val="decimal"/>
-      <w:lvlText w:val="%4."/>
-      <w:lvlJc w:val="left"/>
-      <w:pPr>
-        <w:ind w:left="2945" w:hanging="360"/>
-      </w:pPr>
-    </w:lvl>
-    <w:lvl w:ilvl="4" w:tplc="540A0019" w:tentative="1">
-      <w:start w:val="1"/>
-      <w:numFmt w:val="lowerLetter"/>
-      <w:lvlText w:val="%5."/>
-      <w:lvlJc w:val="left"/>
-      <w:pPr>
-        <w:ind w:left="3665" w:hanging="360"/>
-      </w:pPr>
-    </w:lvl>
-    <w:lvl w:ilvl="5" w:tplc="540A001B" w:tentative="1">
-      <w:start w:val="1"/>
-      <w:numFmt w:val="lowerRoman"/>
-      <w:lvlText w:val="%6."/>
-      <w:lvlJc w:val="right"/>
-      <w:pPr>
-        <w:ind w:left="4385" w:hanging="180"/>
-      </w:pPr>
-    </w:lvl>
-    <w:lvl w:ilvl="6" w:tplc="540A000F" w:tentative="1">
-      <w:start w:val="1"/>
-      <w:numFmt w:val="decimal"/>
-      <w:lvlText w:val="%7."/>
-      <w:lvlJc w:val="left"/>
-      <w:pPr>
-        <w:ind w:left="5105" w:hanging="360"/>
-      </w:pPr>
-    </w:lvl>
-    <w:lvl w:ilvl="7" w:tplc="540A0019" w:tentative="1">
-      <w:start w:val="1"/>
-      <w:numFmt w:val="lowerLetter"/>
-      <w:lvlText w:val="%8."/>
-      <w:lvlJc w:val="left"/>
-      <w:pPr>
-        <w:ind w:left="5825" w:hanging="360"/>
-      </w:pPr>
-    </w:lvl>
-    <w:lvl w:ilvl="8" w:tplc="540A001B" w:tentative="1">
-      <w:start w:val="1"/>
-      <w:numFmt w:val="lowerRoman"/>
-      <w:lvlText w:val="%9."/>
-      <w:lvlJc w:val="right"/>
-      <w:pPr>
-        <w:ind w:left="6545" w:hanging="180"/>
-      </w:pPr>
-    </w:lvl>
-  </w:abstractNum>
-  <w:abstractNum w:abstractNumId="4" w15:restartNumberingAfterBreak="0">
-    <w:nsid w:val="75BD2EF9"/>
-    <w:multiLevelType w:val="hybridMultilevel"/>
-    <w:tmpl w:val="BE903EB2"/>
-    <w:lvl w:ilvl="0" w:tplc="540A000F">
-      <w:start w:val="1"/>
-      <w:numFmt w:val="decimal"/>
-      <w:lvlText w:val="%1."/>
-      <w:lvlJc w:val="left"/>
-      <w:pPr>
-        <w:ind w:left="720" w:hanging="360"/>
-      </w:pPr>
-      <w:rPr>
-        <w:rFonts w:hint="default"/>
-      </w:rPr>
-    </w:lvl>
-    <w:lvl w:ilvl="1" w:tplc="540A0019">
-      <w:start w:val="1"/>
-      <w:numFmt w:val="lowerLetter"/>
-      <w:lvlText w:val="%2."/>
-      <w:lvlJc w:val="left"/>
-      <w:pPr>
-        <w:ind w:left="1440" w:hanging="360"/>
-      </w:pPr>
-    </w:lvl>
-    <w:lvl w:ilvl="2" w:tplc="540A001B" w:tentative="1">
-      <w:start w:val="1"/>
-      <w:numFmt w:val="lowerRoman"/>
-      <w:lvlText w:val="%3."/>
-      <w:lvlJc w:val="right"/>
-      <w:pPr>
-        <w:ind w:left="2160" w:hanging="180"/>
-      </w:pPr>
-    </w:lvl>
-    <w:lvl w:ilvl="3" w:tplc="540A000F" w:tentative="1">
-      <w:start w:val="1"/>
-      <w:numFmt w:val="decimal"/>
-      <w:lvlText w:val="%4."/>
-      <w:lvlJc w:val="left"/>
-      <w:pPr>
-        <w:ind w:left="2880" w:hanging="360"/>
-      </w:pPr>
-    </w:lvl>
-    <w:lvl w:ilvl="4" w:tplc="540A0019" w:tentative="1">
-      <w:start w:val="1"/>
-      <w:numFmt w:val="lowerLetter"/>
-      <w:lvlText w:val="%5."/>
-      <w:lvlJc w:val="left"/>
-      <w:pPr>
-        <w:ind w:left="3600" w:hanging="360"/>
-      </w:pPr>
-    </w:lvl>
-    <w:lvl w:ilvl="5" w:tplc="540A001B" w:tentative="1">
-      <w:start w:val="1"/>
-      <w:numFmt w:val="lowerRoman"/>
-      <w:lvlText w:val="%6."/>
-      <w:lvlJc w:val="right"/>
-      <w:pPr>
-        <w:ind w:left="4320" w:hanging="180"/>
-      </w:pPr>
-    </w:lvl>
-    <w:lvl w:ilvl="6" w:tplc="540A000F" w:tentative="1">
-      <w:start w:val="1"/>
-      <w:numFmt w:val="decimal"/>
-      <w:lvlText w:val="%7."/>
-      <w:lvlJc w:val="left"/>
-      <w:pPr>
-        <w:ind w:left="5040" w:hanging="360"/>
-      </w:pPr>
-    </w:lvl>
-    <w:lvl w:ilvl="7" w:tplc="540A0019" w:tentative="1">
-      <w:start w:val="1"/>
-      <w:numFmt w:val="lowerLetter"/>
-      <w:lvlText w:val="%8."/>
-      <w:lvlJc w:val="left"/>
-      <w:pPr>
-        <w:ind w:left="5760" w:hanging="360"/>
-      </w:pPr>
-    </w:lvl>
-    <w:lvl w:ilvl="8" w:tplc="540A001B" w:tentative="1">
+    <w:lvl w:ilvl="8" w:tentative="0">
       <w:start w:val="1"/>
       <w:numFmt w:val="lowerRoman"/>
       <w:lvlText w:val="%9."/>
@@ -3795,428 +3164,294 @@
     <w:abstractNumId w:val="0"/>
   </w:num>
   <w:num w:numId="3">
-    <w:abstractNumId w:val="3"/>
-  </w:num>
-  <w:num w:numId="4">
     <w:abstractNumId w:val="2"/>
-  </w:num>
-  <w:num w:numId="5">
-    <w:abstractNumId w:val="4"/>
   </w:num>
 </w:numbering>
 </file>
 
 <file path=word/styles.xml><?xml version="1.0" encoding="utf-8"?>
-<w:styles xmlns:mc="http://schemas.openxmlformats.org/markup-compatibility/2006" xmlns:r="http://schemas.openxmlformats.org/officeDocument/2006/relationships" xmlns:w="http://schemas.openxmlformats.org/wordprocessingml/2006/main" xmlns:w14="http://schemas.microsoft.com/office/word/2010/wordml" xmlns:w15="http://schemas.microsoft.com/office/word/2012/wordml" xmlns:w16cex="http://schemas.microsoft.com/office/word/2018/wordml/cex" xmlns:w16cid="http://schemas.microsoft.com/office/word/2016/wordml/cid" xmlns:w16="http://schemas.microsoft.com/office/word/2018/wordml" xmlns:w16se="http://schemas.microsoft.com/office/word/2015/wordml/symex" mc:Ignorable="w14 w15 w16se w16cid w16 w16cex">
+<w:styles xmlns:mc="http://schemas.openxmlformats.org/markup-compatibility/2006" xmlns:o="urn:schemas-microsoft-com:office:office" xmlns:r="http://schemas.openxmlformats.org/officeDocument/2006/relationships" xmlns:m="http://schemas.openxmlformats.org/officeDocument/2006/math" xmlns:v="urn:schemas-microsoft-com:vml" xmlns:w="http://schemas.openxmlformats.org/wordprocessingml/2006/main" xmlns:w14="http://schemas.microsoft.com/office/word/2010/wordml" xmlns:w10="urn:schemas-microsoft-com:office:word" xmlns:sl="http://schemas.openxmlformats.org/schemaLibrary/2006/main" mc:Ignorable="w14">
   <w:docDefaults>
     <w:rPrDefault>
       <w:rPr>
-        <w:rFonts w:ascii="Times New Roman" w:eastAsia="SimSun" w:hAnsi="Times New Roman" w:cs="Times New Roman"/>
-        <w:lang w:val="es-US" w:eastAsia="es-US" w:bidi="ar-SA"/>
+        <w:rFonts w:ascii="Times New Roman" w:hAnsi="Times New Roman" w:eastAsia="SimSun" w:cs="Times New Roman"/>
       </w:rPr>
     </w:rPrDefault>
-    <w:pPrDefault>
-      <w:pPr>
-        <w:spacing w:after="160" w:line="259" w:lineRule="auto"/>
-      </w:pPr>
-    </w:pPrDefault>
+    <w:pPrDefault/>
   </w:docDefaults>
-  <w:latentStyles w:defLockedState="0" w:defUIPriority="99" w:defSemiHidden="0" w:defUnhideWhenUsed="0" w:defQFormat="0" w:count="376">
-    <w:lsdException w:name="Normal" w:uiPriority="0" w:qFormat="1"/>
-    <w:lsdException w:name="heading 1" w:uiPriority="9" w:qFormat="1"/>
-    <w:lsdException w:name="heading 2" w:uiPriority="9" w:unhideWhenUsed="1" w:qFormat="1"/>
-    <w:lsdException w:name="heading 3" w:semiHidden="1" w:uiPriority="9" w:unhideWhenUsed="1" w:qFormat="1"/>
-    <w:lsdException w:name="heading 4" w:semiHidden="1" w:uiPriority="9" w:unhideWhenUsed="1" w:qFormat="1"/>
-    <w:lsdException w:name="heading 5" w:semiHidden="1" w:uiPriority="9" w:unhideWhenUsed="1" w:qFormat="1"/>
-    <w:lsdException w:name="heading 6" w:semiHidden="1" w:uiPriority="9" w:unhideWhenUsed="1" w:qFormat="1"/>
-    <w:lsdException w:name="heading 7" w:semiHidden="1" w:uiPriority="9" w:unhideWhenUsed="1" w:qFormat="1"/>
-    <w:lsdException w:name="heading 8" w:semiHidden="1" w:uiPriority="9" w:unhideWhenUsed="1" w:qFormat="1"/>
-    <w:lsdException w:name="heading 9" w:semiHidden="1" w:uiPriority="9" w:unhideWhenUsed="1" w:qFormat="1"/>
-    <w:lsdException w:name="index 1" w:semiHidden="1" w:unhideWhenUsed="1"/>
-    <w:lsdException w:name="index 2" w:semiHidden="1" w:unhideWhenUsed="1"/>
-    <w:lsdException w:name="index 3" w:semiHidden="1" w:unhideWhenUsed="1"/>
-    <w:lsdException w:name="index 4" w:semiHidden="1" w:unhideWhenUsed="1"/>
-    <w:lsdException w:name="index 5" w:semiHidden="1" w:unhideWhenUsed="1"/>
-    <w:lsdException w:name="index 6" w:semiHidden="1" w:unhideWhenUsed="1"/>
-    <w:lsdException w:name="index 7" w:semiHidden="1" w:unhideWhenUsed="1"/>
-    <w:lsdException w:name="index 8" w:semiHidden="1" w:unhideWhenUsed="1"/>
-    <w:lsdException w:name="index 9" w:semiHidden="1" w:unhideWhenUsed="1"/>
-    <w:lsdException w:name="toc 1" w:semiHidden="1" w:uiPriority="39" w:unhideWhenUsed="1"/>
-    <w:lsdException w:name="toc 2" w:semiHidden="1" w:uiPriority="39" w:unhideWhenUsed="1"/>
-    <w:lsdException w:name="toc 3" w:semiHidden="1" w:uiPriority="39" w:unhideWhenUsed="1"/>
-    <w:lsdException w:name="toc 4" w:semiHidden="1" w:uiPriority="39" w:unhideWhenUsed="1"/>
-    <w:lsdException w:name="toc 5" w:semiHidden="1" w:uiPriority="39" w:unhideWhenUsed="1"/>
-    <w:lsdException w:name="toc 6" w:semiHidden="1" w:uiPriority="39" w:unhideWhenUsed="1"/>
-    <w:lsdException w:name="toc 7" w:semiHidden="1" w:uiPriority="39" w:unhideWhenUsed="1"/>
-    <w:lsdException w:name="toc 8" w:semiHidden="1" w:uiPriority="39" w:unhideWhenUsed="1"/>
-    <w:lsdException w:name="toc 9" w:semiHidden="1" w:uiPriority="39" w:unhideWhenUsed="1"/>
-    <w:lsdException w:name="Normal Indent" w:semiHidden="1" w:unhideWhenUsed="1"/>
-    <w:lsdException w:name="footnote text" w:semiHidden="1" w:unhideWhenUsed="1"/>
-    <w:lsdException w:name="annotation text" w:semiHidden="1" w:unhideWhenUsed="1"/>
-    <w:lsdException w:name="header" w:semiHidden="1" w:unhideWhenUsed="1"/>
-    <w:lsdException w:name="footer" w:semiHidden="1" w:unhideWhenUsed="1"/>
-    <w:lsdException w:name="index heading" w:semiHidden="1" w:unhideWhenUsed="1"/>
-    <w:lsdException w:name="caption" w:semiHidden="1" w:uiPriority="35" w:unhideWhenUsed="1" w:qFormat="1"/>
-    <w:lsdException w:name="table of figures" w:semiHidden="1" w:unhideWhenUsed="1"/>
-    <w:lsdException w:name="envelope address" w:semiHidden="1" w:unhideWhenUsed="1"/>
-    <w:lsdException w:name="envelope return" w:semiHidden="1" w:unhideWhenUsed="1"/>
-    <w:lsdException w:name="footnote reference" w:semiHidden="1" w:unhideWhenUsed="1"/>
-    <w:lsdException w:name="annotation reference" w:semiHidden="1" w:unhideWhenUsed="1"/>
-    <w:lsdException w:name="line number" w:semiHidden="1" w:unhideWhenUsed="1"/>
-    <w:lsdException w:name="page number" w:semiHidden="1" w:unhideWhenUsed="1"/>
-    <w:lsdException w:name="endnote reference" w:semiHidden="1" w:unhideWhenUsed="1"/>
-    <w:lsdException w:name="endnote text" w:semiHidden="1" w:unhideWhenUsed="1"/>
-    <w:lsdException w:name="table of authorities" w:semiHidden="1" w:unhideWhenUsed="1"/>
-    <w:lsdException w:name="macro" w:semiHidden="1" w:unhideWhenUsed="1"/>
-    <w:lsdException w:name="toa heading" w:semiHidden="1" w:unhideWhenUsed="1"/>
-    <w:lsdException w:name="List" w:semiHidden="1" w:unhideWhenUsed="1"/>
-    <w:lsdException w:name="List Bullet" w:semiHidden="1" w:unhideWhenUsed="1"/>
-    <w:lsdException w:name="List Number" w:semiHidden="1" w:unhideWhenUsed="1"/>
-    <w:lsdException w:name="List 2" w:semiHidden="1" w:unhideWhenUsed="1"/>
-    <w:lsdException w:name="List 3" w:semiHidden="1" w:unhideWhenUsed="1"/>
-    <w:lsdException w:name="List 4" w:semiHidden="1" w:unhideWhenUsed="1"/>
-    <w:lsdException w:name="List 5" w:semiHidden="1" w:unhideWhenUsed="1"/>
-    <w:lsdException w:name="List Bullet 2" w:semiHidden="1" w:unhideWhenUsed="1"/>
-    <w:lsdException w:name="List Bullet 3" w:semiHidden="1" w:unhideWhenUsed="1"/>
-    <w:lsdException w:name="List Bullet 4" w:semiHidden="1" w:unhideWhenUsed="1"/>
-    <w:lsdException w:name="List Bullet 5" w:semiHidden="1" w:unhideWhenUsed="1"/>
-    <w:lsdException w:name="List Number 2" w:semiHidden="1" w:unhideWhenUsed="1"/>
-    <w:lsdException w:name="List Number 3" w:semiHidden="1" w:unhideWhenUsed="1"/>
-    <w:lsdException w:name="List Number 4" w:semiHidden="1" w:unhideWhenUsed="1"/>
-    <w:lsdException w:name="List Number 5" w:semiHidden="1" w:unhideWhenUsed="1"/>
-    <w:lsdException w:name="Title" w:uiPriority="10" w:qFormat="1"/>
-    <w:lsdException w:name="Closing" w:semiHidden="1" w:unhideWhenUsed="1"/>
-    <w:lsdException w:name="Signature" w:semiHidden="1" w:unhideWhenUsed="1"/>
-    <w:lsdException w:name="Default Paragraph Font" w:semiHidden="1" w:uiPriority="1" w:unhideWhenUsed="1"/>
-    <w:lsdException w:name="Body Text" w:semiHidden="1" w:unhideWhenUsed="1"/>
-    <w:lsdException w:name="Body Text Indent" w:semiHidden="1" w:unhideWhenUsed="1"/>
-    <w:lsdException w:name="List Continue" w:semiHidden="1" w:unhideWhenUsed="1"/>
-    <w:lsdException w:name="List Continue 2" w:semiHidden="1" w:unhideWhenUsed="1"/>
-    <w:lsdException w:name="List Continue 3" w:semiHidden="1" w:unhideWhenUsed="1"/>
-    <w:lsdException w:name="List Continue 4" w:semiHidden="1" w:unhideWhenUsed="1"/>
-    <w:lsdException w:name="List Continue 5" w:semiHidden="1" w:unhideWhenUsed="1"/>
-    <w:lsdException w:name="Message Header" w:semiHidden="1" w:unhideWhenUsed="1"/>
-    <w:lsdException w:name="Subtitle" w:uiPriority="11" w:qFormat="1"/>
-    <w:lsdException w:name="Salutation" w:semiHidden="1" w:unhideWhenUsed="1"/>
-    <w:lsdException w:name="Date" w:semiHidden="1" w:unhideWhenUsed="1"/>
-    <w:lsdException w:name="Body Text First Indent" w:semiHidden="1" w:unhideWhenUsed="1"/>
-    <w:lsdException w:name="Body Text First Indent 2" w:semiHidden="1" w:unhideWhenUsed="1"/>
-    <w:lsdException w:name="Note Heading" w:semiHidden="1" w:unhideWhenUsed="1"/>
-    <w:lsdException w:name="Body Text 2" w:semiHidden="1" w:unhideWhenUsed="1"/>
-    <w:lsdException w:name="Body Text 3" w:semiHidden="1" w:unhideWhenUsed="1"/>
-    <w:lsdException w:name="Body Text Indent 2" w:semiHidden="1" w:unhideWhenUsed="1"/>
-    <w:lsdException w:name="Body Text Indent 3" w:semiHidden="1" w:unhideWhenUsed="1"/>
-    <w:lsdException w:name="Block Text" w:semiHidden="1" w:unhideWhenUsed="1"/>
-    <w:lsdException w:name="Hyperlink" w:semiHidden="1" w:unhideWhenUsed="1"/>
-    <w:lsdException w:name="FollowedHyperlink" w:semiHidden="1" w:unhideWhenUsed="1"/>
-    <w:lsdException w:name="Strong" w:uiPriority="22" w:qFormat="1"/>
-    <w:lsdException w:name="Emphasis" w:uiPriority="20" w:qFormat="1"/>
-    <w:lsdException w:name="Document Map" w:semiHidden="1" w:unhideWhenUsed="1"/>
-    <w:lsdException w:name="Plain Text" w:semiHidden="1" w:unhideWhenUsed="1"/>
-    <w:lsdException w:name="E-mail Signature" w:semiHidden="1" w:unhideWhenUsed="1"/>
-    <w:lsdException w:name="HTML Top of Form" w:semiHidden="1" w:unhideWhenUsed="1"/>
-    <w:lsdException w:name="HTML Bottom of Form" w:semiHidden="1" w:unhideWhenUsed="1"/>
-    <w:lsdException w:name="Normal (Web)" w:semiHidden="1" w:unhideWhenUsed="1"/>
-    <w:lsdException w:name="HTML Acronym" w:semiHidden="1" w:unhideWhenUsed="1"/>
-    <w:lsdException w:name="HTML Address" w:semiHidden="1" w:unhideWhenUsed="1"/>
-    <w:lsdException w:name="HTML Cite" w:semiHidden="1" w:unhideWhenUsed="1"/>
-    <w:lsdException w:name="HTML Code" w:semiHidden="1" w:unhideWhenUsed="1"/>
-    <w:lsdException w:name="HTML Definition" w:semiHidden="1" w:unhideWhenUsed="1"/>
-    <w:lsdException w:name="HTML Keyboard" w:semiHidden="1" w:unhideWhenUsed="1"/>
-    <w:lsdException w:name="HTML Preformatted" w:semiHidden="1" w:unhideWhenUsed="1"/>
-    <w:lsdException w:name="HTML Sample" w:semiHidden="1" w:unhideWhenUsed="1"/>
-    <w:lsdException w:name="HTML Typewriter" w:semiHidden="1" w:unhideWhenUsed="1"/>
-    <w:lsdException w:name="HTML Variable" w:semiHidden="1" w:unhideWhenUsed="1"/>
-    <w:lsdException w:name="Normal Table" w:semiHidden="1" w:unhideWhenUsed="1" w:qFormat="1"/>
-    <w:lsdException w:name="annotation subject" w:semiHidden="1" w:unhideWhenUsed="1"/>
-    <w:lsdException w:name="No List" w:semiHidden="1" w:unhideWhenUsed="1"/>
-    <w:lsdException w:name="Outline List 1" w:semiHidden="1" w:unhideWhenUsed="1"/>
-    <w:lsdException w:name="Outline List 2" w:semiHidden="1" w:unhideWhenUsed="1"/>
-    <w:lsdException w:name="Outline List 3" w:semiHidden="1" w:unhideWhenUsed="1"/>
-    <w:lsdException w:name="Table Simple 1" w:semiHidden="1" w:unhideWhenUsed="1"/>
-    <w:lsdException w:name="Table Simple 2" w:semiHidden="1" w:unhideWhenUsed="1"/>
-    <w:lsdException w:name="Table Simple 3" w:semiHidden="1" w:unhideWhenUsed="1"/>
-    <w:lsdException w:name="Table Classic 1" w:semiHidden="1" w:unhideWhenUsed="1"/>
-    <w:lsdException w:name="Table Classic 2" w:semiHidden="1" w:unhideWhenUsed="1"/>
-    <w:lsdException w:name="Table Classic 3" w:semiHidden="1" w:unhideWhenUsed="1"/>
-    <w:lsdException w:name="Table Classic 4" w:semiHidden="1" w:unhideWhenUsed="1"/>
-    <w:lsdException w:name="Table Colorful 1" w:semiHidden="1" w:unhideWhenUsed="1"/>
-    <w:lsdException w:name="Table Colorful 2" w:semiHidden="1" w:unhideWhenUsed="1"/>
-    <w:lsdException w:name="Table Colorful 3" w:semiHidden="1" w:unhideWhenUsed="1"/>
-    <w:lsdException w:name="Table Columns 1" w:semiHidden="1" w:unhideWhenUsed="1"/>
-    <w:lsdException w:name="Table Columns 2" w:semiHidden="1" w:unhideWhenUsed="1"/>
-    <w:lsdException w:name="Table Columns 3" w:semiHidden="1" w:unhideWhenUsed="1"/>
-    <w:lsdException w:name="Table Columns 4" w:semiHidden="1" w:unhideWhenUsed="1"/>
-    <w:lsdException w:name="Table Columns 5" w:semiHidden="1" w:unhideWhenUsed="1"/>
-    <w:lsdException w:name="Table Grid 1" w:semiHidden="1" w:unhideWhenUsed="1"/>
-    <w:lsdException w:name="Table Grid 2" w:semiHidden="1" w:unhideWhenUsed="1"/>
-    <w:lsdException w:name="Table Grid 3" w:semiHidden="1" w:unhideWhenUsed="1"/>
-    <w:lsdException w:name="Table Grid 4" w:semiHidden="1" w:unhideWhenUsed="1"/>
-    <w:lsdException w:name="Table Grid 5" w:semiHidden="1" w:unhideWhenUsed="1"/>
-    <w:lsdException w:name="Table Grid 6" w:semiHidden="1" w:unhideWhenUsed="1"/>
-    <w:lsdException w:name="Table Grid 7" w:semiHidden="1" w:unhideWhenUsed="1"/>
-    <w:lsdException w:name="Table Grid 8" w:semiHidden="1" w:unhideWhenUsed="1"/>
-    <w:lsdException w:name="Table List 1" w:semiHidden="1" w:unhideWhenUsed="1"/>
-    <w:lsdException w:name="Table List 2" w:semiHidden="1" w:unhideWhenUsed="1"/>
-    <w:lsdException w:name="Table List 3" w:semiHidden="1" w:unhideWhenUsed="1"/>
-    <w:lsdException w:name="Table List 4" w:semiHidden="1" w:unhideWhenUsed="1"/>
-    <w:lsdException w:name="Table List 5" w:semiHidden="1" w:unhideWhenUsed="1"/>
-    <w:lsdException w:name="Table List 6" w:semiHidden="1" w:unhideWhenUsed="1"/>
-    <w:lsdException w:name="Table List 7" w:semiHidden="1" w:unhideWhenUsed="1"/>
-    <w:lsdException w:name="Table List 8" w:semiHidden="1" w:unhideWhenUsed="1"/>
-    <w:lsdException w:name="Table 3D effects 1" w:semiHidden="1" w:unhideWhenUsed="1"/>
-    <w:lsdException w:name="Table 3D effects 2" w:semiHidden="1" w:unhideWhenUsed="1"/>
-    <w:lsdException w:name="Table 3D effects 3" w:semiHidden="1" w:unhideWhenUsed="1"/>
-    <w:lsdException w:name="Table Contemporary" w:semiHidden="1" w:unhideWhenUsed="1"/>
-    <w:lsdException w:name="Table Elegant" w:semiHidden="1" w:unhideWhenUsed="1"/>
-    <w:lsdException w:name="Table Professional" w:semiHidden="1" w:unhideWhenUsed="1"/>
-    <w:lsdException w:name="Table Subtle 1" w:semiHidden="1" w:unhideWhenUsed="1"/>
-    <w:lsdException w:name="Table Subtle 2" w:semiHidden="1" w:unhideWhenUsed="1"/>
-    <w:lsdException w:name="Table Web 1" w:semiHidden="1" w:unhideWhenUsed="1"/>
-    <w:lsdException w:name="Table Web 2" w:semiHidden="1" w:unhideWhenUsed="1"/>
-    <w:lsdException w:name="Table Web 3" w:semiHidden="1" w:unhideWhenUsed="1"/>
-    <w:lsdException w:name="Balloon Text" w:semiHidden="1" w:unhideWhenUsed="1"/>
-    <w:lsdException w:name="Table Grid" w:uiPriority="39"/>
-    <w:lsdException w:name="Table Theme" w:semiHidden="1" w:unhideWhenUsed="1"/>
-    <w:lsdException w:name="Placeholder Text" w:semiHidden="1"/>
-    <w:lsdException w:name="Light Shading" w:uiPriority="60"/>
-    <w:lsdException w:name="Light List" w:uiPriority="61"/>
-    <w:lsdException w:name="Light Grid" w:uiPriority="62"/>
-    <w:lsdException w:name="Medium Shading 1" w:uiPriority="63"/>
-    <w:lsdException w:name="Medium Shading 2" w:uiPriority="64"/>
-    <w:lsdException w:name="Medium List 1" w:uiPriority="65"/>
-    <w:lsdException w:name="Medium List 2" w:uiPriority="66"/>
-    <w:lsdException w:name="Medium Grid 1" w:uiPriority="67"/>
-    <w:lsdException w:name="Medium Grid 2" w:uiPriority="68"/>
-    <w:lsdException w:name="Medium Grid 3" w:uiPriority="69"/>
-    <w:lsdException w:name="Dark List" w:uiPriority="70"/>
-    <w:lsdException w:name="Colorful Shading" w:uiPriority="71"/>
-    <w:lsdException w:name="Colorful List" w:uiPriority="72"/>
-    <w:lsdException w:name="Colorful Grid" w:uiPriority="73"/>
-    <w:lsdException w:name="Light Shading Accent 1" w:uiPriority="60"/>
-    <w:lsdException w:name="Light List Accent 1" w:uiPriority="61"/>
-    <w:lsdException w:name="Light Grid Accent 1" w:uiPriority="62"/>
-    <w:lsdException w:name="Medium Shading 1 Accent 1" w:uiPriority="63"/>
-    <w:lsdException w:name="Medium Shading 2 Accent 1" w:uiPriority="64"/>
-    <w:lsdException w:name="Medium List 1 Accent 1" w:uiPriority="65"/>
-    <w:lsdException w:name="Revision" w:semiHidden="1"/>
-    <w:lsdException w:name="List Paragraph" w:uiPriority="34" w:qFormat="1"/>
-    <w:lsdException w:name="Medium List 2 Accent 1" w:uiPriority="66"/>
-    <w:lsdException w:name="Medium Grid 1 Accent 1" w:uiPriority="67"/>
-    <w:lsdException w:name="Medium Grid 2 Accent 1" w:uiPriority="68"/>
-    <w:lsdException w:name="Medium Grid 3 Accent 1" w:uiPriority="69"/>
-    <w:lsdException w:name="Dark List Accent 1" w:uiPriority="70"/>
-    <w:lsdException w:name="Colorful Shading Accent 1" w:uiPriority="71"/>
-    <w:lsdException w:name="Colorful List Accent 1" w:uiPriority="72"/>
-    <w:lsdException w:name="Colorful Grid Accent 1" w:uiPriority="73"/>
-    <w:lsdException w:name="Light Shading Accent 2" w:uiPriority="60"/>
-    <w:lsdException w:name="Light List Accent 2" w:uiPriority="61"/>
-    <w:lsdException w:name="Light Grid Accent 2" w:uiPriority="62"/>
-    <w:lsdException w:name="Medium Shading 1 Accent 2" w:uiPriority="63"/>
-    <w:lsdException w:name="Medium Shading 2 Accent 2" w:uiPriority="64"/>
-    <w:lsdException w:name="Medium List 1 Accent 2" w:uiPriority="65"/>
-    <w:lsdException w:name="Medium List 2 Accent 2" w:uiPriority="66"/>
-    <w:lsdException w:name="Medium Grid 1 Accent 2" w:uiPriority="67"/>
-    <w:lsdException w:name="Medium Grid 2 Accent 2" w:uiPriority="68"/>
-    <w:lsdException w:name="Medium Grid 3 Accent 2" w:uiPriority="69"/>
-    <w:lsdException w:name="Dark List Accent 2" w:uiPriority="70"/>
-    <w:lsdException w:name="Colorful Shading Accent 2" w:uiPriority="71"/>
-    <w:lsdException w:name="Colorful List Accent 2" w:uiPriority="72"/>
-    <w:lsdException w:name="Colorful Grid Accent 2" w:uiPriority="73"/>
-    <w:lsdException w:name="Light Shading Accent 3" w:uiPriority="60"/>
-    <w:lsdException w:name="Light List Accent 3" w:uiPriority="61"/>
-    <w:lsdException w:name="Light Grid Accent 3" w:uiPriority="62"/>
-    <w:lsdException w:name="Medium Shading 1 Accent 3" w:uiPriority="63"/>
-    <w:lsdException w:name="Medium Shading 2 Accent 3" w:uiPriority="64"/>
-    <w:lsdException w:name="Medium List 1 Accent 3" w:uiPriority="65"/>
-    <w:lsdException w:name="Medium List 2 Accent 3" w:uiPriority="66"/>
-    <w:lsdException w:name="Medium Grid 1 Accent 3" w:uiPriority="67"/>
-    <w:lsdException w:name="Medium Grid 2 Accent 3" w:uiPriority="68"/>
-    <w:lsdException w:name="Medium Grid 3 Accent 3" w:uiPriority="69"/>
-    <w:lsdException w:name="Dark List Accent 3" w:uiPriority="70"/>
-    <w:lsdException w:name="Colorful Shading Accent 3" w:uiPriority="71"/>
-    <w:lsdException w:name="Colorful List Accent 3" w:uiPriority="72"/>
-    <w:lsdException w:name="Colorful Grid Accent 3" w:uiPriority="73"/>
-    <w:lsdException w:name="Light Shading Accent 4" w:uiPriority="60"/>
-    <w:lsdException w:name="Light List Accent 4" w:uiPriority="61"/>
-    <w:lsdException w:name="Light Grid Accent 4" w:uiPriority="62"/>
-    <w:lsdException w:name="Medium Shading 1 Accent 4" w:uiPriority="63"/>
-    <w:lsdException w:name="Medium Shading 2 Accent 4" w:uiPriority="64"/>
-    <w:lsdException w:name="Medium List 1 Accent 4" w:uiPriority="65"/>
-    <w:lsdException w:name="Medium List 2 Accent 4" w:uiPriority="66"/>
-    <w:lsdException w:name="Medium Grid 1 Accent 4" w:uiPriority="67"/>
-    <w:lsdException w:name="Medium Grid 2 Accent 4" w:uiPriority="68"/>
-    <w:lsdException w:name="Medium Grid 3 Accent 4" w:uiPriority="69"/>
-    <w:lsdException w:name="Dark List Accent 4" w:uiPriority="70"/>
-    <w:lsdException w:name="Colorful Shading Accent 4" w:uiPriority="71"/>
-    <w:lsdException w:name="Colorful List Accent 4" w:uiPriority="72"/>
-    <w:lsdException w:name="Colorful Grid Accent 4" w:uiPriority="73"/>
-    <w:lsdException w:name="Light Shading Accent 5" w:uiPriority="60"/>
-    <w:lsdException w:name="Light List Accent 5" w:uiPriority="61"/>
-    <w:lsdException w:name="Light Grid Accent 5" w:uiPriority="62"/>
-    <w:lsdException w:name="Medium Shading 1 Accent 5" w:uiPriority="63"/>
-    <w:lsdException w:name="Medium Shading 2 Accent 5" w:uiPriority="64"/>
-    <w:lsdException w:name="Medium List 1 Accent 5" w:uiPriority="65"/>
-    <w:lsdException w:name="Medium List 2 Accent 5" w:uiPriority="66"/>
-    <w:lsdException w:name="Medium Grid 1 Accent 5" w:uiPriority="67"/>
-    <w:lsdException w:name="Medium Grid 2 Accent 5" w:uiPriority="68"/>
-    <w:lsdException w:name="Medium Grid 3 Accent 5" w:uiPriority="69"/>
-    <w:lsdException w:name="Dark List Accent 5" w:uiPriority="70"/>
-    <w:lsdException w:name="Colorful Shading Accent 5" w:uiPriority="71"/>
-    <w:lsdException w:name="Colorful List Accent 5" w:uiPriority="72"/>
-    <w:lsdException w:name="Colorful Grid Accent 5" w:uiPriority="73"/>
-    <w:lsdException w:name="Light Shading Accent 6" w:uiPriority="60"/>
-    <w:lsdException w:name="Light List Accent 6" w:uiPriority="61"/>
-    <w:lsdException w:name="Light Grid Accent 6" w:uiPriority="62"/>
-    <w:lsdException w:name="Medium Shading 1 Accent 6" w:uiPriority="63"/>
-    <w:lsdException w:name="Medium Shading 2 Accent 6" w:uiPriority="64"/>
-    <w:lsdException w:name="Medium List 1 Accent 6" w:uiPriority="65"/>
-    <w:lsdException w:name="Medium List 2 Accent 6" w:uiPriority="66"/>
-    <w:lsdException w:name="Medium Grid 1 Accent 6" w:uiPriority="67"/>
-    <w:lsdException w:name="Medium Grid 2 Accent 6" w:uiPriority="68"/>
-    <w:lsdException w:name="Medium Grid 3 Accent 6" w:uiPriority="69"/>
-    <w:lsdException w:name="Dark List Accent 6" w:uiPriority="70"/>
-    <w:lsdException w:name="Colorful Shading Accent 6" w:uiPriority="71"/>
-    <w:lsdException w:name="Colorful List Accent 6" w:uiPriority="72"/>
-    <w:lsdException w:name="Colorful Grid Accent 6" w:uiPriority="73"/>
-    <w:lsdException w:name="Subtle Emphasis" w:uiPriority="19" w:qFormat="1"/>
-    <w:lsdException w:name="Intense Emphasis" w:uiPriority="21" w:qFormat="1"/>
-    <w:lsdException w:name="Subtle Reference" w:uiPriority="31" w:qFormat="1"/>
-    <w:lsdException w:name="Intense Reference" w:uiPriority="32" w:qFormat="1"/>
-    <w:lsdException w:name="Book Title" w:uiPriority="33" w:qFormat="1"/>
-    <w:lsdException w:name="Bibliography" w:semiHidden="1" w:uiPriority="37" w:unhideWhenUsed="1"/>
-    <w:lsdException w:name="TOC Heading" w:semiHidden="1" w:uiPriority="39" w:unhideWhenUsed="1" w:qFormat="1"/>
-    <w:lsdException w:name="Plain Table 1" w:uiPriority="41"/>
-    <w:lsdException w:name="Plain Table 2" w:uiPriority="42"/>
-    <w:lsdException w:name="Plain Table 3" w:uiPriority="43"/>
-    <w:lsdException w:name="Plain Table 4" w:uiPriority="44"/>
-    <w:lsdException w:name="Plain Table 5" w:uiPriority="45"/>
-    <w:lsdException w:name="Grid Table Light" w:uiPriority="40"/>
-    <w:lsdException w:name="Grid Table 1 Light" w:uiPriority="46"/>
-    <w:lsdException w:name="Grid Table 2" w:uiPriority="47"/>
-    <w:lsdException w:name="Grid Table 3" w:uiPriority="48"/>
-    <w:lsdException w:name="Grid Table 4" w:uiPriority="49"/>
-    <w:lsdException w:name="Grid Table 5 Dark" w:uiPriority="50"/>
-    <w:lsdException w:name="Grid Table 6 Colorful" w:uiPriority="51"/>
-    <w:lsdException w:name="Grid Table 7 Colorful" w:uiPriority="52"/>
-    <w:lsdException w:name="Grid Table 1 Light Accent 1" w:uiPriority="46"/>
-    <w:lsdException w:name="Grid Table 2 Accent 1" w:uiPriority="47"/>
-    <w:lsdException w:name="Grid Table 3 Accent 1" w:uiPriority="48"/>
-    <w:lsdException w:name="Grid Table 4 Accent 1" w:uiPriority="49"/>
-    <w:lsdException w:name="Grid Table 5 Dark Accent 1" w:uiPriority="50"/>
-    <w:lsdException w:name="Grid Table 6 Colorful Accent 1" w:uiPriority="51"/>
-    <w:lsdException w:name="Grid Table 7 Colorful Accent 1" w:uiPriority="52"/>
-    <w:lsdException w:name="Grid Table 1 Light Accent 2" w:uiPriority="46"/>
-    <w:lsdException w:name="Grid Table 2 Accent 2" w:uiPriority="47"/>
-    <w:lsdException w:name="Grid Table 3 Accent 2" w:uiPriority="48"/>
-    <w:lsdException w:name="Grid Table 4 Accent 2" w:uiPriority="49"/>
-    <w:lsdException w:name="Grid Table 5 Dark Accent 2" w:uiPriority="50"/>
-    <w:lsdException w:name="Grid Table 6 Colorful Accent 2" w:uiPriority="51"/>
-    <w:lsdException w:name="Grid Table 7 Colorful Accent 2" w:uiPriority="52"/>
-    <w:lsdException w:name="Grid Table 1 Light Accent 3" w:uiPriority="46"/>
-    <w:lsdException w:name="Grid Table 2 Accent 3" w:uiPriority="47"/>
-    <w:lsdException w:name="Grid Table 3 Accent 3" w:uiPriority="48"/>
-    <w:lsdException w:name="Grid Table 4 Accent 3" w:uiPriority="49"/>
-    <w:lsdException w:name="Grid Table 5 Dark Accent 3" w:uiPriority="50"/>
-    <w:lsdException w:name="Grid Table 6 Colorful Accent 3" w:uiPriority="51"/>
-    <w:lsdException w:name="Grid Table 7 Colorful Accent 3" w:uiPriority="52"/>
-    <w:lsdException w:name="Grid Table 1 Light Accent 4" w:uiPriority="46"/>
-    <w:lsdException w:name="Grid Table 2 Accent 4" w:uiPriority="47"/>
-    <w:lsdException w:name="Grid Table 3 Accent 4" w:uiPriority="48"/>
-    <w:lsdException w:name="Grid Table 4 Accent 4" w:uiPriority="49"/>
-    <w:lsdException w:name="Grid Table 5 Dark Accent 4" w:uiPriority="50"/>
-    <w:lsdException w:name="Grid Table 6 Colorful Accent 4" w:uiPriority="51"/>
-    <w:lsdException w:name="Grid Table 7 Colorful Accent 4" w:uiPriority="52"/>
-    <w:lsdException w:name="Grid Table 1 Light Accent 5" w:uiPriority="46"/>
-    <w:lsdException w:name="Grid Table 2 Accent 5" w:uiPriority="47"/>
-    <w:lsdException w:name="Grid Table 3 Accent 5" w:uiPriority="48"/>
-    <w:lsdException w:name="Grid Table 4 Accent 5" w:uiPriority="49"/>
-    <w:lsdException w:name="Grid Table 5 Dark Accent 5" w:uiPriority="50"/>
-    <w:lsdException w:name="Grid Table 6 Colorful Accent 5" w:uiPriority="51"/>
-    <w:lsdException w:name="Grid Table 7 Colorful Accent 5" w:uiPriority="52"/>
-    <w:lsdException w:name="Grid Table 1 Light Accent 6" w:uiPriority="46"/>
-    <w:lsdException w:name="Grid Table 2 Accent 6" w:uiPriority="47"/>
-    <w:lsdException w:name="Grid Table 3 Accent 6" w:uiPriority="48"/>
-    <w:lsdException w:name="Grid Table 4 Accent 6" w:uiPriority="49"/>
-    <w:lsdException w:name="Grid Table 5 Dark Accent 6" w:uiPriority="50"/>
-    <w:lsdException w:name="Grid Table 6 Colorful Accent 6" w:uiPriority="51"/>
-    <w:lsdException w:name="Grid Table 7 Colorful Accent 6" w:uiPriority="52"/>
-    <w:lsdException w:name="List Table 1 Light" w:uiPriority="46"/>
-    <w:lsdException w:name="List Table 2" w:uiPriority="47"/>
-    <w:lsdException w:name="List Table 3" w:uiPriority="48"/>
-    <w:lsdException w:name="List Table 4" w:uiPriority="49"/>
-    <w:lsdException w:name="List Table 5 Dark" w:uiPriority="50"/>
-    <w:lsdException w:name="List Table 6 Colorful" w:uiPriority="51"/>
-    <w:lsdException w:name="List Table 7 Colorful" w:uiPriority="52"/>
-    <w:lsdException w:name="List Table 1 Light Accent 1" w:uiPriority="46"/>
-    <w:lsdException w:name="List Table 2 Accent 1" w:uiPriority="47"/>
-    <w:lsdException w:name="List Table 3 Accent 1" w:uiPriority="48"/>
-    <w:lsdException w:name="List Table 4 Accent 1" w:uiPriority="49"/>
-    <w:lsdException w:name="List Table 5 Dark Accent 1" w:uiPriority="50"/>
-    <w:lsdException w:name="List Table 6 Colorful Accent 1" w:uiPriority="51"/>
-    <w:lsdException w:name="List Table 7 Colorful Accent 1" w:uiPriority="52"/>
-    <w:lsdException w:name="List Table 1 Light Accent 2" w:uiPriority="46"/>
-    <w:lsdException w:name="List Table 2 Accent 2" w:uiPriority="47"/>
-    <w:lsdException w:name="List Table 3 Accent 2" w:uiPriority="48"/>
-    <w:lsdException w:name="List Table 4 Accent 2" w:uiPriority="49"/>
-    <w:lsdException w:name="List Table 5 Dark Accent 2" w:uiPriority="50"/>
-    <w:lsdException w:name="List Table 6 Colorful Accent 2" w:uiPriority="51"/>
-    <w:lsdException w:name="List Table 7 Colorful Accent 2" w:uiPriority="52"/>
-    <w:lsdException w:name="List Table 1 Light Accent 3" w:uiPriority="46"/>
-    <w:lsdException w:name="List Table 2 Accent 3" w:uiPriority="47"/>
-    <w:lsdException w:name="List Table 3 Accent 3" w:uiPriority="48"/>
-    <w:lsdException w:name="List Table 4 Accent 3" w:uiPriority="49"/>
-    <w:lsdException w:name="List Table 5 Dark Accent 3" w:uiPriority="50"/>
-    <w:lsdException w:name="List Table 6 Colorful Accent 3" w:uiPriority="51"/>
-    <w:lsdException w:name="List Table 7 Colorful Accent 3" w:uiPriority="52"/>
-    <w:lsdException w:name="List Table 1 Light Accent 4" w:uiPriority="46"/>
-    <w:lsdException w:name="List Table 2 Accent 4" w:uiPriority="47"/>
-    <w:lsdException w:name="List Table 3 Accent 4" w:uiPriority="48"/>
-    <w:lsdException w:name="List Table 4 Accent 4" w:uiPriority="49"/>
-    <w:lsdException w:name="List Table 5 Dark Accent 4" w:uiPriority="50"/>
-    <w:lsdException w:name="List Table 6 Colorful Accent 4" w:uiPriority="51"/>
-    <w:lsdException w:name="List Table 7 Colorful Accent 4" w:uiPriority="52"/>
-    <w:lsdException w:name="List Table 1 Light Accent 5" w:uiPriority="46"/>
-    <w:lsdException w:name="List Table 2 Accent 5" w:uiPriority="47"/>
-    <w:lsdException w:name="List Table 3 Accent 5" w:uiPriority="48"/>
-    <w:lsdException w:name="List Table 4 Accent 5" w:uiPriority="49"/>
-    <w:lsdException w:name="List Table 5 Dark Accent 5" w:uiPriority="50"/>
-    <w:lsdException w:name="List Table 6 Colorful Accent 5" w:uiPriority="51"/>
-    <w:lsdException w:name="List Table 7 Colorful Accent 5" w:uiPriority="52"/>
-    <w:lsdException w:name="List Table 1 Light Accent 6" w:uiPriority="46"/>
-    <w:lsdException w:name="List Table 2 Accent 6" w:uiPriority="47"/>
-    <w:lsdException w:name="List Table 3 Accent 6" w:uiPriority="48"/>
-    <w:lsdException w:name="List Table 4 Accent 6" w:uiPriority="49"/>
-    <w:lsdException w:name="List Table 5 Dark Accent 6" w:uiPriority="50"/>
-    <w:lsdException w:name="List Table 6 Colorful Accent 6" w:uiPriority="51"/>
-    <w:lsdException w:name="List Table 7 Colorful Accent 6" w:uiPriority="52"/>
-    <w:lsdException w:name="Mention" w:semiHidden="1" w:unhideWhenUsed="1"/>
-    <w:lsdException w:name="Smart Hyperlink" w:semiHidden="1" w:unhideWhenUsed="1"/>
-    <w:lsdException w:name="Hashtag" w:semiHidden="1" w:unhideWhenUsed="1"/>
-    <w:lsdException w:name="Unresolved Mention" w:semiHidden="1" w:unhideWhenUsed="1"/>
-    <w:lsdException w:name="Smart Link" w:semiHidden="1" w:unhideWhenUsed="1"/>
+  <w:latentStyles w:count="260" w:defQFormat="0" w:defUnhideWhenUsed="1" w:defSemiHidden="1" w:defUIPriority="99" w:defLockedState="0">
+    <w:lsdException w:qFormat="1" w:unhideWhenUsed="0" w:uiPriority="0" w:semiHidden="0" w:name="Normal"/>
+    <w:lsdException w:qFormat="1" w:unhideWhenUsed="0" w:uiPriority="9" w:semiHidden="0" w:name="heading 1"/>
+    <w:lsdException w:qFormat="1" w:uiPriority="9" w:semiHidden="0" w:name="heading 2"/>
+    <w:lsdException w:qFormat="1" w:uiPriority="9" w:name="heading 3"/>
+    <w:lsdException w:qFormat="1" w:uiPriority="9" w:name="heading 4"/>
+    <w:lsdException w:qFormat="1" w:uiPriority="9" w:name="heading 5"/>
+    <w:lsdException w:qFormat="1" w:uiPriority="9" w:name="heading 6"/>
+    <w:lsdException w:qFormat="1" w:uiPriority="9" w:name="heading 7"/>
+    <w:lsdException w:qFormat="1" w:uiPriority="9" w:name="heading 8"/>
+    <w:lsdException w:qFormat="1" w:uiPriority="9" w:name="heading 9"/>
+    <w:lsdException w:uiPriority="99" w:name="index 1"/>
+    <w:lsdException w:uiPriority="99" w:name="index 2"/>
+    <w:lsdException w:uiPriority="99" w:name="index 3"/>
+    <w:lsdException w:uiPriority="99" w:name="index 4"/>
+    <w:lsdException w:uiPriority="99" w:name="index 5"/>
+    <w:lsdException w:uiPriority="99" w:name="index 6"/>
+    <w:lsdException w:uiPriority="99" w:name="index 7"/>
+    <w:lsdException w:uiPriority="99" w:name="index 8"/>
+    <w:lsdException w:uiPriority="99" w:name="index 9"/>
+    <w:lsdException w:uiPriority="39" w:name="toc 1"/>
+    <w:lsdException w:uiPriority="39" w:name="toc 2"/>
+    <w:lsdException w:uiPriority="39" w:name="toc 3"/>
+    <w:lsdException w:uiPriority="39" w:name="toc 4"/>
+    <w:lsdException w:uiPriority="39" w:name="toc 5"/>
+    <w:lsdException w:uiPriority="39" w:name="toc 6"/>
+    <w:lsdException w:uiPriority="39" w:name="toc 7"/>
+    <w:lsdException w:uiPriority="39" w:name="toc 8"/>
+    <w:lsdException w:uiPriority="39" w:name="toc 9"/>
+    <w:lsdException w:uiPriority="99" w:name="Normal Indent"/>
+    <w:lsdException w:uiPriority="99" w:name="footnote text"/>
+    <w:lsdException w:uiPriority="99" w:name="annotation text"/>
+    <w:lsdException w:uiPriority="99" w:name="header"/>
+    <w:lsdException w:uiPriority="99" w:name="footer"/>
+    <w:lsdException w:uiPriority="99" w:name="index heading"/>
+    <w:lsdException w:qFormat="1" w:uiPriority="35" w:name="caption"/>
+    <w:lsdException w:uiPriority="99" w:name="table of figures"/>
+    <w:lsdException w:uiPriority="99" w:name="envelope address"/>
+    <w:lsdException w:uiPriority="99" w:name="envelope return"/>
+    <w:lsdException w:uiPriority="99" w:name="footnote reference"/>
+    <w:lsdException w:uiPriority="99" w:name="annotation reference"/>
+    <w:lsdException w:uiPriority="99" w:name="line number"/>
+    <w:lsdException w:uiPriority="99" w:name="page number"/>
+    <w:lsdException w:uiPriority="99" w:name="endnote reference"/>
+    <w:lsdException w:uiPriority="99" w:name="endnote text"/>
+    <w:lsdException w:uiPriority="99" w:name="table of authorities"/>
+    <w:lsdException w:uiPriority="99" w:name="macro"/>
+    <w:lsdException w:uiPriority="99" w:name="toa heading"/>
+    <w:lsdException w:uiPriority="99" w:name="List"/>
+    <w:lsdException w:uiPriority="99" w:name="List Bullet"/>
+    <w:lsdException w:uiPriority="99" w:name="List Number"/>
+    <w:lsdException w:uiPriority="99" w:name="List 2"/>
+    <w:lsdException w:uiPriority="99" w:name="List 3"/>
+    <w:lsdException w:uiPriority="99" w:name="List 4"/>
+    <w:lsdException w:uiPriority="99" w:name="List 5"/>
+    <w:lsdException w:uiPriority="99" w:name="List Bullet 2"/>
+    <w:lsdException w:uiPriority="99" w:name="List Bullet 3"/>
+    <w:lsdException w:uiPriority="99" w:name="List Bullet 4"/>
+    <w:lsdException w:uiPriority="99" w:name="List Bullet 5"/>
+    <w:lsdException w:uiPriority="99" w:name="List Number 2"/>
+    <w:lsdException w:uiPriority="99" w:name="List Number 3"/>
+    <w:lsdException w:uiPriority="99" w:name="List Number 4"/>
+    <w:lsdException w:uiPriority="99" w:name="List Number 5"/>
+    <w:lsdException w:qFormat="1" w:unhideWhenUsed="0" w:uiPriority="10" w:semiHidden="0" w:name="Title"/>
+    <w:lsdException w:uiPriority="99" w:name="Closing"/>
+    <w:lsdException w:uiPriority="99" w:name="Signature"/>
+    <w:lsdException w:uiPriority="1" w:name="Default Paragraph Font"/>
+    <w:lsdException w:uiPriority="99" w:name="Body Text"/>
+    <w:lsdException w:uiPriority="99" w:name="Body Text Indent"/>
+    <w:lsdException w:uiPriority="99" w:name="List Continue"/>
+    <w:lsdException w:uiPriority="99" w:name="List Continue 2"/>
+    <w:lsdException w:uiPriority="99" w:name="List Continue 3"/>
+    <w:lsdException w:uiPriority="99" w:name="List Continue 4"/>
+    <w:lsdException w:uiPriority="99" w:name="List Continue 5"/>
+    <w:lsdException w:uiPriority="99" w:name="Message Header"/>
+    <w:lsdException w:qFormat="1" w:unhideWhenUsed="0" w:uiPriority="11" w:semiHidden="0" w:name="Subtitle"/>
+    <w:lsdException w:uiPriority="99" w:name="Salutation"/>
+    <w:lsdException w:uiPriority="99" w:name="Date"/>
+    <w:lsdException w:uiPriority="99" w:name="Body Text First Indent"/>
+    <w:lsdException w:uiPriority="99" w:name="Body Text First Indent 2"/>
+    <w:lsdException w:uiPriority="99" w:name="Note Heading"/>
+    <w:lsdException w:uiPriority="99" w:name="Body Text 2"/>
+    <w:lsdException w:uiPriority="99" w:name="Body Text 3"/>
+    <w:lsdException w:uiPriority="99" w:name="Body Text Indent 2"/>
+    <w:lsdException w:uiPriority="99" w:name="Body Text Indent 3"/>
+    <w:lsdException w:uiPriority="99" w:name="Block Text"/>
+    <w:lsdException w:uiPriority="99" w:name="Hyperlink"/>
+    <w:lsdException w:uiPriority="99" w:name="FollowedHyperlink"/>
+    <w:lsdException w:qFormat="1" w:unhideWhenUsed="0" w:uiPriority="22" w:semiHidden="0" w:name="Strong"/>
+    <w:lsdException w:qFormat="1" w:unhideWhenUsed="0" w:uiPriority="20" w:semiHidden="0" w:name="Emphasis"/>
+    <w:lsdException w:uiPriority="99" w:name="Document Map"/>
+    <w:lsdException w:uiPriority="99" w:name="Plain Text"/>
+    <w:lsdException w:uiPriority="99" w:name="E-mail Signature"/>
+    <w:lsdException w:uiPriority="99" w:name="Normal (Web)"/>
+    <w:lsdException w:uiPriority="99" w:name="HTML Acronym"/>
+    <w:lsdException w:uiPriority="99" w:name="HTML Address"/>
+    <w:lsdException w:uiPriority="99" w:name="HTML Cite"/>
+    <w:lsdException w:uiPriority="99" w:name="HTML Code"/>
+    <w:lsdException w:uiPriority="99" w:name="HTML Definition"/>
+    <w:lsdException w:uiPriority="99" w:name="HTML Keyboard"/>
+    <w:lsdException w:uiPriority="99" w:name="HTML Preformatted"/>
+    <w:lsdException w:uiPriority="99" w:name="HTML Sample"/>
+    <w:lsdException w:uiPriority="99" w:name="HTML Typewriter"/>
+    <w:lsdException w:uiPriority="99" w:name="HTML Variable"/>
+    <w:lsdException w:uiPriority="99" w:name="Normal Table"/>
+    <w:lsdException w:uiPriority="99" w:name="annotation subject"/>
+    <w:lsdException w:uiPriority="99" w:name="Table Simple 1"/>
+    <w:lsdException w:uiPriority="99" w:name="Table Simple 2"/>
+    <w:lsdException w:uiPriority="99" w:name="Table Simple 3"/>
+    <w:lsdException w:uiPriority="99" w:name="Table Classic 1"/>
+    <w:lsdException w:uiPriority="99" w:name="Table Classic 2"/>
+    <w:lsdException w:uiPriority="99" w:name="Table Classic 3"/>
+    <w:lsdException w:uiPriority="99" w:name="Table Classic 4"/>
+    <w:lsdException w:uiPriority="99" w:name="Table Colorful 1"/>
+    <w:lsdException w:uiPriority="99" w:name="Table Colorful 2"/>
+    <w:lsdException w:uiPriority="99" w:name="Table Colorful 3"/>
+    <w:lsdException w:uiPriority="99" w:name="Table Columns 1"/>
+    <w:lsdException w:uiPriority="99" w:name="Table Columns 2"/>
+    <w:lsdException w:uiPriority="99" w:name="Table Columns 3"/>
+    <w:lsdException w:uiPriority="99" w:name="Table Columns 4"/>
+    <w:lsdException w:uiPriority="99" w:name="Table Columns 5"/>
+    <w:lsdException w:uiPriority="99" w:name="Table Grid 1"/>
+    <w:lsdException w:uiPriority="99" w:name="Table Grid 2"/>
+    <w:lsdException w:uiPriority="99" w:name="Table Grid 3"/>
+    <w:lsdException w:uiPriority="99" w:name="Table Grid 4"/>
+    <w:lsdException w:uiPriority="99" w:name="Table Grid 5"/>
+    <w:lsdException w:uiPriority="99" w:name="Table Grid 6"/>
+    <w:lsdException w:uiPriority="99" w:name="Table Grid 7"/>
+    <w:lsdException w:uiPriority="99" w:name="Table Grid 8"/>
+    <w:lsdException w:uiPriority="99" w:name="Table List 1"/>
+    <w:lsdException w:uiPriority="99" w:name="Table List 2"/>
+    <w:lsdException w:uiPriority="99" w:name="Table List 3"/>
+    <w:lsdException w:uiPriority="99" w:name="Table List 4"/>
+    <w:lsdException w:uiPriority="99" w:name="Table List 5"/>
+    <w:lsdException w:uiPriority="99" w:name="Table List 6"/>
+    <w:lsdException w:uiPriority="99" w:name="Table List 7"/>
+    <w:lsdException w:uiPriority="99" w:name="Table List 8"/>
+    <w:lsdException w:uiPriority="99" w:name="Table 3D effects 1"/>
+    <w:lsdException w:uiPriority="99" w:name="Table 3D effects 2"/>
+    <w:lsdException w:uiPriority="99" w:name="Table 3D effects 3"/>
+    <w:lsdException w:uiPriority="99" w:name="Table Contemporary"/>
+    <w:lsdException w:uiPriority="99" w:name="Table Elegant"/>
+    <w:lsdException w:uiPriority="99" w:name="Table Professional"/>
+    <w:lsdException w:uiPriority="99" w:name="Table Subtle 1"/>
+    <w:lsdException w:uiPriority="99" w:name="Table Subtle 2"/>
+    <w:lsdException w:uiPriority="99" w:name="Table Web 1"/>
+    <w:lsdException w:uiPriority="99" w:name="Table Web 2"/>
+    <w:lsdException w:uiPriority="99" w:name="Table Web 3"/>
+    <w:lsdException w:uiPriority="99" w:name="Balloon Text"/>
+    <w:lsdException w:unhideWhenUsed="0" w:uiPriority="39" w:semiHidden="0" w:name="Table Grid"/>
+    <w:lsdException w:uiPriority="99" w:name="Table Theme"/>
+    <w:lsdException w:unhideWhenUsed="0" w:uiPriority="60" w:semiHidden="0" w:name="Light Shading"/>
+    <w:lsdException w:unhideWhenUsed="0" w:uiPriority="61" w:semiHidden="0" w:name="Light List"/>
+    <w:lsdException w:unhideWhenUsed="0" w:uiPriority="62" w:semiHidden="0" w:name="Light Grid"/>
+    <w:lsdException w:unhideWhenUsed="0" w:uiPriority="63" w:semiHidden="0" w:name="Medium Shading 1"/>
+    <w:lsdException w:unhideWhenUsed="0" w:uiPriority="64" w:semiHidden="0" w:name="Medium Shading 2"/>
+    <w:lsdException w:unhideWhenUsed="0" w:uiPriority="65" w:semiHidden="0" w:name="Medium List 1"/>
+    <w:lsdException w:unhideWhenUsed="0" w:uiPriority="66" w:semiHidden="0" w:name="Medium List 2"/>
+    <w:lsdException w:unhideWhenUsed="0" w:uiPriority="67" w:semiHidden="0" w:name="Medium Grid 1"/>
+    <w:lsdException w:unhideWhenUsed="0" w:uiPriority="68" w:semiHidden="0" w:name="Medium Grid 2"/>
+    <w:lsdException w:unhideWhenUsed="0" w:uiPriority="69" w:semiHidden="0" w:name="Medium Grid 3"/>
+    <w:lsdException w:unhideWhenUsed="0" w:uiPriority="70" w:semiHidden="0" w:name="Dark List"/>
+    <w:lsdException w:unhideWhenUsed="0" w:uiPriority="71" w:semiHidden="0" w:name="Colorful Shading"/>
+    <w:lsdException w:unhideWhenUsed="0" w:uiPriority="72" w:semiHidden="0" w:name="Colorful List"/>
+    <w:lsdException w:unhideWhenUsed="0" w:uiPriority="73" w:semiHidden="0" w:name="Colorful Grid"/>
+    <w:lsdException w:unhideWhenUsed="0" w:uiPriority="60" w:semiHidden="0" w:name="Light Shading Accent 1"/>
+    <w:lsdException w:unhideWhenUsed="0" w:uiPriority="61" w:semiHidden="0" w:name="Light List Accent 1"/>
+    <w:lsdException w:unhideWhenUsed="0" w:uiPriority="62" w:semiHidden="0" w:name="Light Grid Accent 1"/>
+    <w:lsdException w:unhideWhenUsed="0" w:uiPriority="63" w:semiHidden="0" w:name="Medium Shading 1 Accent 1"/>
+    <w:lsdException w:unhideWhenUsed="0" w:uiPriority="64" w:semiHidden="0" w:name="Medium Shading 2 Accent 1"/>
+    <w:lsdException w:unhideWhenUsed="0" w:uiPriority="65" w:semiHidden="0" w:name="Medium List 1 Accent 1"/>
+    <w:lsdException w:qFormat="1" w:unhideWhenUsed="0" w:uiPriority="34" w:semiHidden="0" w:name="List Paragraph"/>
+    <w:lsdException w:unhideWhenUsed="0" w:uiPriority="66" w:semiHidden="0" w:name="Medium List 2 Accent 1"/>
+    <w:lsdException w:unhideWhenUsed="0" w:uiPriority="67" w:semiHidden="0" w:name="Medium Grid 1 Accent 1"/>
+    <w:lsdException w:unhideWhenUsed="0" w:uiPriority="68" w:semiHidden="0" w:name="Medium Grid 2 Accent 1"/>
+    <w:lsdException w:unhideWhenUsed="0" w:uiPriority="69" w:semiHidden="0" w:name="Medium Grid 3 Accent 1"/>
+    <w:lsdException w:unhideWhenUsed="0" w:uiPriority="70" w:semiHidden="0" w:name="Dark List Accent 1"/>
+    <w:lsdException w:unhideWhenUsed="0" w:uiPriority="71" w:semiHidden="0" w:name="Colorful Shading Accent 1"/>
+    <w:lsdException w:unhideWhenUsed="0" w:uiPriority="72" w:semiHidden="0" w:name="Colorful List Accent 1"/>
+    <w:lsdException w:unhideWhenUsed="0" w:uiPriority="73" w:semiHidden="0" w:name="Colorful Grid Accent 1"/>
+    <w:lsdException w:unhideWhenUsed="0" w:uiPriority="60" w:semiHidden="0" w:name="Light Shading Accent 2"/>
+    <w:lsdException w:unhideWhenUsed="0" w:uiPriority="61" w:semiHidden="0" w:name="Light List Accent 2"/>
+    <w:lsdException w:unhideWhenUsed="0" w:uiPriority="62" w:semiHidden="0" w:name="Light Grid Accent 2"/>
+    <w:lsdException w:unhideWhenUsed="0" w:uiPriority="63" w:semiHidden="0" w:name="Medium Shading 1 Accent 2"/>
+    <w:lsdException w:unhideWhenUsed="0" w:uiPriority="64" w:semiHidden="0" w:name="Medium Shading 2 Accent 2"/>
+    <w:lsdException w:unhideWhenUsed="0" w:uiPriority="65" w:semiHidden="0" w:name="Medium List 1 Accent 2"/>
+    <w:lsdException w:unhideWhenUsed="0" w:uiPriority="66" w:semiHidden="0" w:name="Medium List 2 Accent 2"/>
+    <w:lsdException w:unhideWhenUsed="0" w:uiPriority="67" w:semiHidden="0" w:name="Medium Grid 1 Accent 2"/>
+    <w:lsdException w:unhideWhenUsed="0" w:uiPriority="68" w:semiHidden="0" w:name="Medium Grid 2 Accent 2"/>
+    <w:lsdException w:unhideWhenUsed="0" w:uiPriority="69" w:semiHidden="0" w:name="Medium Grid 3 Accent 2"/>
+    <w:lsdException w:unhideWhenUsed="0" w:uiPriority="70" w:semiHidden="0" w:name="Dark List Accent 2"/>
+    <w:lsdException w:unhideWhenUsed="0" w:uiPriority="71" w:semiHidden="0" w:name="Colorful Shading Accent 2"/>
+    <w:lsdException w:unhideWhenUsed="0" w:uiPriority="72" w:semiHidden="0" w:name="Colorful List Accent 2"/>
+    <w:lsdException w:unhideWhenUsed="0" w:uiPriority="73" w:semiHidden="0" w:name="Colorful Grid Accent 2"/>
+    <w:lsdException w:unhideWhenUsed="0" w:uiPriority="60" w:semiHidden="0" w:name="Light Shading Accent 3"/>
+    <w:lsdException w:unhideWhenUsed="0" w:uiPriority="61" w:semiHidden="0" w:name="Light List Accent 3"/>
+    <w:lsdException w:unhideWhenUsed="0" w:uiPriority="62" w:semiHidden="0" w:name="Light Grid Accent 3"/>
+    <w:lsdException w:unhideWhenUsed="0" w:uiPriority="63" w:semiHidden="0" w:name="Medium Shading 1 Accent 3"/>
+    <w:lsdException w:unhideWhenUsed="0" w:uiPriority="64" w:semiHidden="0" w:name="Medium Shading 2 Accent 3"/>
+    <w:lsdException w:unhideWhenUsed="0" w:uiPriority="65" w:semiHidden="0" w:name="Medium List 1 Accent 3"/>
+    <w:lsdException w:unhideWhenUsed="0" w:uiPriority="66" w:semiHidden="0" w:name="Medium List 2 Accent 3"/>
+    <w:lsdException w:unhideWhenUsed="0" w:uiPriority="67" w:semiHidden="0" w:name="Medium Grid 1 Accent 3"/>
+    <w:lsdException w:unhideWhenUsed="0" w:uiPriority="68" w:semiHidden="0" w:name="Medium Grid 2 Accent 3"/>
+    <w:lsdException w:unhideWhenUsed="0" w:uiPriority="69" w:semiHidden="0" w:name="Medium Grid 3 Accent 3"/>
+    <w:lsdException w:unhideWhenUsed="0" w:uiPriority="70" w:semiHidden="0" w:name="Dark List Accent 3"/>
+    <w:lsdException w:unhideWhenUsed="0" w:uiPriority="71" w:semiHidden="0" w:name="Colorful Shading Accent 3"/>
+    <w:lsdException w:unhideWhenUsed="0" w:uiPriority="72" w:semiHidden="0" w:name="Colorful List Accent 3"/>
+    <w:lsdException w:unhideWhenUsed="0" w:uiPriority="73" w:semiHidden="0" w:name="Colorful Grid Accent 3"/>
+    <w:lsdException w:unhideWhenUsed="0" w:uiPriority="60" w:semiHidden="0" w:name="Light Shading Accent 4"/>
+    <w:lsdException w:unhideWhenUsed="0" w:uiPriority="61" w:semiHidden="0" w:name="Light List Accent 4"/>
+    <w:lsdException w:unhideWhenUsed="0" w:uiPriority="62" w:semiHidden="0" w:name="Light Grid Accent 4"/>
+    <w:lsdException w:unhideWhenUsed="0" w:uiPriority="63" w:semiHidden="0" w:name="Medium Shading 1 Accent 4"/>
+    <w:lsdException w:unhideWhenUsed="0" w:uiPriority="64" w:semiHidden="0" w:name="Medium Shading 2 Accent 4"/>
+    <w:lsdException w:unhideWhenUsed="0" w:uiPriority="65" w:semiHidden="0" w:name="Medium List 1 Accent 4"/>
+    <w:lsdException w:unhideWhenUsed="0" w:uiPriority="66" w:semiHidden="0" w:name="Medium List 2 Accent 4"/>
+    <w:lsdException w:unhideWhenUsed="0" w:uiPriority="67" w:semiHidden="0" w:name="Medium Grid 1 Accent 4"/>
+    <w:lsdException w:unhideWhenUsed="0" w:uiPriority="68" w:semiHidden="0" w:name="Medium Grid 2 Accent 4"/>
+    <w:lsdException w:unhideWhenUsed="0" w:uiPriority="69" w:semiHidden="0" w:name="Medium Grid 3 Accent 4"/>
+    <w:lsdException w:unhideWhenUsed="0" w:uiPriority="70" w:semiHidden="0" w:name="Dark List Accent 4"/>
+    <w:lsdException w:unhideWhenUsed="0" w:uiPriority="71" w:semiHidden="0" w:name="Colorful Shading Accent 4"/>
+    <w:lsdException w:unhideWhenUsed="0" w:uiPriority="72" w:semiHidden="0" w:name="Colorful List Accent 4"/>
+    <w:lsdException w:unhideWhenUsed="0" w:uiPriority="73" w:semiHidden="0" w:name="Colorful Grid Accent 4"/>
+    <w:lsdException w:unhideWhenUsed="0" w:uiPriority="60" w:semiHidden="0" w:name="Light Shading Accent 5"/>
+    <w:lsdException w:unhideWhenUsed="0" w:uiPriority="61" w:semiHidden="0" w:name="Light List Accent 5"/>
+    <w:lsdException w:unhideWhenUsed="0" w:uiPriority="62" w:semiHidden="0" w:name="Light Grid Accent 5"/>
+    <w:lsdException w:unhideWhenUsed="0" w:uiPriority="63" w:semiHidden="0" w:name="Medium Shading 1 Accent 5"/>
+    <w:lsdException w:unhideWhenUsed="0" w:uiPriority="64" w:semiHidden="0" w:name="Medium Shading 2 Accent 5"/>
+    <w:lsdException w:unhideWhenUsed="0" w:uiPriority="65" w:semiHidden="0" w:name="Medium List 1 Accent 5"/>
+    <w:lsdException w:unhideWhenUsed="0" w:uiPriority="66" w:semiHidden="0" w:name="Medium List 2 Accent 5"/>
+    <w:lsdException w:unhideWhenUsed="0" w:uiPriority="67" w:semiHidden="0" w:name="Medium Grid 1 Accent 5"/>
+    <w:lsdException w:unhideWhenUsed="0" w:uiPriority="68" w:semiHidden="0" w:name="Medium Grid 2 Accent 5"/>
+    <w:lsdException w:unhideWhenUsed="0" w:uiPriority="69" w:semiHidden="0" w:name="Medium Grid 3 Accent 5"/>
+    <w:lsdException w:unhideWhenUsed="0" w:uiPriority="70" w:semiHidden="0" w:name="Dark List Accent 5"/>
+    <w:lsdException w:unhideWhenUsed="0" w:uiPriority="71" w:semiHidden="0" w:name="Colorful Shading Accent 5"/>
+    <w:lsdException w:unhideWhenUsed="0" w:uiPriority="72" w:semiHidden="0" w:name="Colorful List Accent 5"/>
+    <w:lsdException w:unhideWhenUsed="0" w:uiPriority="73" w:semiHidden="0" w:name="Colorful Grid Accent 5"/>
+    <w:lsdException w:unhideWhenUsed="0" w:uiPriority="60" w:semiHidden="0" w:name="Light Shading Accent 6"/>
+    <w:lsdException w:unhideWhenUsed="0" w:uiPriority="61" w:semiHidden="0" w:name="Light List Accent 6"/>
+    <w:lsdException w:unhideWhenUsed="0" w:uiPriority="62" w:semiHidden="0" w:name="Light Grid Accent 6"/>
+    <w:lsdException w:unhideWhenUsed="0" w:uiPriority="63" w:semiHidden="0" w:name="Medium Shading 1 Accent 6"/>
+    <w:lsdException w:unhideWhenUsed="0" w:uiPriority="64" w:semiHidden="0" w:name="Medium Shading 2 Accent 6"/>
+    <w:lsdException w:unhideWhenUsed="0" w:uiPriority="65" w:semiHidden="0" w:name="Medium List 1 Accent 6"/>
+    <w:lsdException w:unhideWhenUsed="0" w:uiPriority="66" w:semiHidden="0" w:name="Medium List 2 Accent 6"/>
+    <w:lsdException w:unhideWhenUsed="0" w:uiPriority="67" w:semiHidden="0" w:name="Medium Grid 1 Accent 6"/>
+    <w:lsdException w:unhideWhenUsed="0" w:uiPriority="68" w:semiHidden="0" w:name="Medium Grid 2 Accent 6"/>
+    <w:lsdException w:unhideWhenUsed="0" w:uiPriority="69" w:semiHidden="0" w:name="Medium Grid 3 Accent 6"/>
+    <w:lsdException w:unhideWhenUsed="0" w:uiPriority="70" w:semiHidden="0" w:name="Dark List Accent 6"/>
+    <w:lsdException w:unhideWhenUsed="0" w:uiPriority="71" w:semiHidden="0" w:name="Colorful Shading Accent 6"/>
+    <w:lsdException w:unhideWhenUsed="0" w:uiPriority="72" w:semiHidden="0" w:name="Colorful List Accent 6"/>
+    <w:lsdException w:unhideWhenUsed="0" w:uiPriority="73" w:semiHidden="0" w:name="Colorful Grid Accent 6"/>
   </w:latentStyles>
-  <w:style w:type="paragraph" w:default="1" w:styleId="Normal">
+  <w:style w:type="paragraph" w:default="1" w:styleId="1">
     <w:name w:val="Normal"/>
     <w:qFormat/>
+    <w:uiPriority w:val="0"/>
     <w:pPr>
-      <w:spacing w:line="360" w:lineRule="auto"/>
+      <w:spacing w:after="160" w:line="360" w:lineRule="auto"/>
       <w:jc w:val="both"/>
     </w:pPr>
     <w:rPr>
-      <w:rFonts w:eastAsiaTheme="minorHAnsi"/>
+      <w:rFonts w:ascii="Times New Roman" w:hAnsi="Times New Roman" w:cs="Times New Roman" w:eastAsiaTheme="minorHAnsi"/>
       <w:sz w:val="28"/>
       <w:szCs w:val="28"/>
-      <w:lang w:val="en-US" w:eastAsia="en-US"/>
+      <w:lang w:val="en-US" w:eastAsia="en-US" w:bidi="ar-SA"/>
     </w:rPr>
   </w:style>
-  <w:style w:type="paragraph" w:styleId="Heading1">
+  <w:style w:type="paragraph" w:styleId="2">
     <w:name w:val="heading 1"/>
-    <w:basedOn w:val="ListParagraph"/>
-    <w:next w:val="Normal"/>
-    <w:link w:val="Heading1Char"/>
+    <w:basedOn w:val="3"/>
+    <w:next w:val="1"/>
+    <w:link w:val="7"/>
+    <w:qFormat/>
     <w:uiPriority w:val="9"/>
-    <w:qFormat/>
     <w:pPr>
       <w:numPr>
         <w:ilvl w:val="1"/>
@@ -4229,14 +3464,14 @@
       <w:sz w:val="32"/>
     </w:rPr>
   </w:style>
-  <w:style w:type="paragraph" w:styleId="Heading2">
+  <w:style w:type="paragraph" w:styleId="4">
     <w:name w:val="heading 2"/>
-    <w:basedOn w:val="ListParagraph"/>
-    <w:next w:val="Normal"/>
-    <w:link w:val="Heading2Char"/>
-    <w:uiPriority w:val="9"/>
+    <w:basedOn w:val="3"/>
+    <w:next w:val="1"/>
+    <w:link w:val="8"/>
     <w:unhideWhenUsed/>
     <w:qFormat/>
+    <w:uiPriority w:val="9"/>
     <w:pPr>
       <w:numPr>
         <w:ilvl w:val="2"/>
@@ -4248,19 +3483,18 @@
       <w:b/>
     </w:rPr>
   </w:style>
-  <w:style w:type="character" w:default="1" w:styleId="DefaultParagraphFont">
+  <w:style w:type="character" w:default="1" w:styleId="5">
     <w:name w:val="Default Paragraph Font"/>
-    <w:uiPriority w:val="1"/>
     <w:semiHidden/>
     <w:unhideWhenUsed/>
+    <w:uiPriority w:val="1"/>
   </w:style>
-  <w:style w:type="table" w:default="1" w:styleId="TableNormal">
+  <w:style w:type="table" w:default="1" w:styleId="6">
     <w:name w:val="Normal Table"/>
-    <w:uiPriority w:val="99"/>
     <w:semiHidden/>
     <w:unhideWhenUsed/>
+    <w:uiPriority w:val="99"/>
     <w:tblPr>
-      <w:tblInd w:w="0" w:type="dxa"/>
       <w:tblCellMar>
         <w:top w:w="0" w:type="dxa"/>
         <w:left w:w="108" w:type="dxa"/>
@@ -4269,28 +3503,22 @@
       </w:tblCellMar>
     </w:tblPr>
   </w:style>
-  <w:style w:type="numbering" w:default="1" w:styleId="NoList">
-    <w:name w:val="No List"/>
-    <w:uiPriority w:val="99"/>
-    <w:semiHidden/>
-    <w:unhideWhenUsed/>
-  </w:style>
-  <w:style w:type="paragraph" w:styleId="ListParagraph">
+  <w:style w:type="paragraph" w:styleId="3">
     <w:name w:val="List Paragraph"/>
-    <w:basedOn w:val="Normal"/>
+    <w:basedOn w:val="1"/>
+    <w:qFormat/>
     <w:uiPriority w:val="34"/>
-    <w:qFormat/>
     <w:pPr>
       <w:ind w:left="720"/>
       <w:contextualSpacing/>
     </w:pPr>
   </w:style>
-  <w:style w:type="character" w:customStyle="1" w:styleId="Heading1Char">
+  <w:style w:type="character" w:customStyle="1" w:styleId="7">
     <w:name w:val="Heading 1 Char"/>
-    <w:basedOn w:val="DefaultParagraphFont"/>
-    <w:link w:val="Heading1"/>
+    <w:basedOn w:val="5"/>
+    <w:link w:val="2"/>
+    <w:qFormat/>
     <w:uiPriority w:val="9"/>
-    <w:qFormat/>
     <w:rPr>
       <w:rFonts w:ascii="Times New Roman" w:hAnsi="Times New Roman" w:cs="Times New Roman"/>
       <w:b/>
@@ -4298,12 +3526,12 @@
       <w:szCs w:val="28"/>
     </w:rPr>
   </w:style>
-  <w:style w:type="character" w:customStyle="1" w:styleId="Heading2Char">
+  <w:style w:type="character" w:customStyle="1" w:styleId="8">
     <w:name w:val="Heading 2 Char"/>
-    <w:basedOn w:val="DefaultParagraphFont"/>
-    <w:link w:val="Heading2"/>
+    <w:basedOn w:val="5"/>
+    <w:link w:val="4"/>
+    <w:qFormat/>
     <w:uiPriority w:val="9"/>
-    <w:qFormat/>
     <w:rPr>
       <w:rFonts w:ascii="Times New Roman" w:hAnsi="Times New Roman" w:cs="Times New Roman"/>
       <w:b/>
@@ -4566,7 +3794,6 @@
     </a:fmtScheme>
   </a:themeElements>
   <a:objectDefaults/>
-  <a:extraClrSchemeLst/>
 </a:theme>
 </file>
 

</xml_diff>